<commit_message>
Implemented JTable to show roster data after it is generated. Also added a thread to be started when generating roster
</commit_message>
<xml_diff>
--- a/Written/2508ICT Principles of Intelligent Systems.docx
+++ b/Written/2508ICT Principles of Intelligent Systems.docx
@@ -1,6 +1,6 @@
 
 <file path=word/document.xml><?xml version="1.0" encoding="utf-8"?>
-<w:document xmlns:wpc="http://schemas.microsoft.com/office/word/2010/wordprocessingCanvas" xmlns:mc="http://schemas.openxmlformats.org/markup-compatibility/2006" xmlns:o="urn:schemas-microsoft-com:office:office" xmlns:r="http://schemas.openxmlformats.org/officeDocument/2006/relationships" xmlns:m="http://schemas.openxmlformats.org/officeDocument/2006/math" xmlns:v="urn:schemas-microsoft-com:vml" xmlns:wp14="http://schemas.microsoft.com/office/word/2010/wordprocessingDrawing" xmlns:wp="http://schemas.openxmlformats.org/drawingml/2006/wordprocessingDrawing" xmlns:w10="urn:schemas-microsoft-com:office:word" xmlns:w="http://schemas.openxmlformats.org/wordprocessingml/2006/main" xmlns:w14="http://schemas.microsoft.com/office/word/2010/wordml" xmlns:w15="http://schemas.microsoft.com/office/word/2012/wordml" xmlns:wpg="http://schemas.microsoft.com/office/word/2010/wordprocessingGroup" xmlns:wpi="http://schemas.microsoft.com/office/word/2010/wordprocessingInk" xmlns:wne="http://schemas.microsoft.com/office/word/2006/wordml" xmlns:wps="http://schemas.microsoft.com/office/word/2010/wordprocessingShape" mc:Ignorable="w14 w15 wp14">
+<w:document xmlns:ve="http://schemas.openxmlformats.org/markup-compatibility/2006" xmlns:o="urn:schemas-microsoft-com:office:office" xmlns:r="http://schemas.openxmlformats.org/officeDocument/2006/relationships" xmlns:m="http://schemas.openxmlformats.org/officeDocument/2006/math" xmlns:v="urn:schemas-microsoft-com:vml" xmlns:wp="http://schemas.openxmlformats.org/drawingml/2006/wordprocessingDrawing" xmlns:w10="urn:schemas-microsoft-com:office:word" xmlns:w="http://schemas.openxmlformats.org/wordprocessingml/2006/main" xmlns:wne="http://schemas.microsoft.com/office/word/2006/wordml">
   <w:body>
     <w:p>
       <w:pPr>
@@ -30,15 +30,13 @@
         <w:jc w:val="center"/>
       </w:pPr>
       <w:r>
-        <w:t xml:space="preserve">James </w:t>
-      </w:r>
-      <w:proofErr w:type="spellStart"/>
-      <w:r>
-        <w:t>Dahms</w:t>
-      </w:r>
-      <w:proofErr w:type="spellEnd"/>
-      <w:r>
-        <w:t xml:space="preserve">: </w:t>
+        <w:t>James Dahms:</w:t>
+      </w:r>
+      <w:r>
+        <w:t xml:space="preserve"> s2760619</w:t>
+      </w:r>
+      <w:r>
+        <w:t xml:space="preserve"> </w:t>
       </w:r>
     </w:p>
     <w:p>
@@ -926,7 +924,7 @@
 </file>
 
 <file path=word/numbering.xml><?xml version="1.0" encoding="utf-8"?>
-<w:numbering xmlns:wpc="http://schemas.microsoft.com/office/word/2010/wordprocessingCanvas" xmlns:mc="http://schemas.openxmlformats.org/markup-compatibility/2006" xmlns:o="urn:schemas-microsoft-com:office:office" xmlns:r="http://schemas.openxmlformats.org/officeDocument/2006/relationships" xmlns:m="http://schemas.openxmlformats.org/officeDocument/2006/math" xmlns:v="urn:schemas-microsoft-com:vml" xmlns:wp14="http://schemas.microsoft.com/office/word/2010/wordprocessingDrawing" xmlns:wp="http://schemas.openxmlformats.org/drawingml/2006/wordprocessingDrawing" xmlns:w10="urn:schemas-microsoft-com:office:word" xmlns:w="http://schemas.openxmlformats.org/wordprocessingml/2006/main" xmlns:w14="http://schemas.microsoft.com/office/word/2010/wordml" xmlns:w15="http://schemas.microsoft.com/office/word/2012/wordml" xmlns:wpg="http://schemas.microsoft.com/office/word/2010/wordprocessingGroup" xmlns:wpi="http://schemas.microsoft.com/office/word/2010/wordprocessingInk" xmlns:wne="http://schemas.microsoft.com/office/word/2006/wordml" xmlns:wps="http://schemas.microsoft.com/office/word/2010/wordprocessingShape" mc:Ignorable="w14 w15 wp14">
+<w:numbering xmlns:ve="http://schemas.openxmlformats.org/markup-compatibility/2006" xmlns:o="urn:schemas-microsoft-com:office:office" xmlns:r="http://schemas.openxmlformats.org/officeDocument/2006/relationships" xmlns:m="http://schemas.openxmlformats.org/officeDocument/2006/math" xmlns:v="urn:schemas-microsoft-com:vml" xmlns:wp="http://schemas.openxmlformats.org/drawingml/2006/wordprocessingDrawing" xmlns:w10="urn:schemas-microsoft-com:office:word" xmlns:w="http://schemas.openxmlformats.org/wordprocessingml/2006/main" xmlns:wne="http://schemas.microsoft.com/office/word/2006/wordml">
   <w:abstractNum w:abstractNumId="0">
     <w:nsid w:val="42C7215C"/>
     <w:multiLevelType w:val="hybridMultilevel"/>
@@ -1279,7 +1277,7 @@
 </file>
 
 <file path=word/styles.xml><?xml version="1.0" encoding="utf-8"?>
-<w:styles xmlns:mc="http://schemas.openxmlformats.org/markup-compatibility/2006" xmlns:r="http://schemas.openxmlformats.org/officeDocument/2006/relationships" xmlns:w="http://schemas.openxmlformats.org/wordprocessingml/2006/main" xmlns:w14="http://schemas.microsoft.com/office/word/2010/wordml" xmlns:w15="http://schemas.microsoft.com/office/word/2012/wordml" mc:Ignorable="w14 w15">
+<w:styles xmlns:r="http://schemas.openxmlformats.org/officeDocument/2006/relationships" xmlns:w="http://schemas.openxmlformats.org/wordprocessingml/2006/main">
   <w:docDefaults>
     <w:rPrDefault>
       <w:rPr>
@@ -1295,382 +1293,149 @@
       </w:pPr>
     </w:pPrDefault>
   </w:docDefaults>
-  <w:latentStyles w:defLockedState="0" w:defUIPriority="99" w:defSemiHidden="0" w:defUnhideWhenUsed="0" w:defQFormat="0" w:count="371">
-    <w:lsdException w:name="Normal" w:uiPriority="0" w:qFormat="1"/>
-    <w:lsdException w:name="heading 1" w:uiPriority="9" w:qFormat="1"/>
-    <w:lsdException w:name="heading 2" w:semiHidden="1" w:uiPriority="9" w:unhideWhenUsed="1" w:qFormat="1"/>
-    <w:lsdException w:name="heading 3" w:semiHidden="1" w:uiPriority="9" w:unhideWhenUsed="1" w:qFormat="1"/>
-    <w:lsdException w:name="heading 4" w:semiHidden="1" w:uiPriority="9" w:unhideWhenUsed="1" w:qFormat="1"/>
-    <w:lsdException w:name="heading 5" w:semiHidden="1" w:uiPriority="9" w:unhideWhenUsed="1" w:qFormat="1"/>
-    <w:lsdException w:name="heading 6" w:semiHidden="1" w:uiPriority="9" w:unhideWhenUsed="1" w:qFormat="1"/>
-    <w:lsdException w:name="heading 7" w:semiHidden="1" w:uiPriority="9" w:unhideWhenUsed="1" w:qFormat="1"/>
-    <w:lsdException w:name="heading 8" w:semiHidden="1" w:uiPriority="9" w:unhideWhenUsed="1" w:qFormat="1"/>
-    <w:lsdException w:name="heading 9" w:semiHidden="1" w:uiPriority="9" w:unhideWhenUsed="1" w:qFormat="1"/>
-    <w:lsdException w:name="index 1" w:semiHidden="1" w:unhideWhenUsed="1"/>
-    <w:lsdException w:name="index 2" w:semiHidden="1" w:unhideWhenUsed="1"/>
-    <w:lsdException w:name="index 3" w:semiHidden="1" w:unhideWhenUsed="1"/>
-    <w:lsdException w:name="index 4" w:semiHidden="1" w:unhideWhenUsed="1"/>
-    <w:lsdException w:name="index 5" w:semiHidden="1" w:unhideWhenUsed="1"/>
-    <w:lsdException w:name="index 6" w:semiHidden="1" w:unhideWhenUsed="1"/>
-    <w:lsdException w:name="index 7" w:semiHidden="1" w:unhideWhenUsed="1"/>
-    <w:lsdException w:name="index 8" w:semiHidden="1" w:unhideWhenUsed="1"/>
-    <w:lsdException w:name="index 9" w:semiHidden="1" w:unhideWhenUsed="1"/>
-    <w:lsdException w:name="toc 1" w:semiHidden="1" w:uiPriority="39" w:unhideWhenUsed="1"/>
-    <w:lsdException w:name="toc 2" w:semiHidden="1" w:uiPriority="39" w:unhideWhenUsed="1"/>
-    <w:lsdException w:name="toc 3" w:semiHidden="1" w:uiPriority="39" w:unhideWhenUsed="1"/>
-    <w:lsdException w:name="toc 4" w:semiHidden="1" w:uiPriority="39" w:unhideWhenUsed="1"/>
-    <w:lsdException w:name="toc 5" w:semiHidden="1" w:uiPriority="39" w:unhideWhenUsed="1"/>
-    <w:lsdException w:name="toc 6" w:semiHidden="1" w:uiPriority="39" w:unhideWhenUsed="1"/>
-    <w:lsdException w:name="toc 7" w:semiHidden="1" w:uiPriority="39" w:unhideWhenUsed="1"/>
-    <w:lsdException w:name="toc 8" w:semiHidden="1" w:uiPriority="39" w:unhideWhenUsed="1"/>
-    <w:lsdException w:name="toc 9" w:semiHidden="1" w:uiPriority="39" w:unhideWhenUsed="1"/>
-    <w:lsdException w:name="Normal Indent" w:semiHidden="1" w:unhideWhenUsed="1"/>
-    <w:lsdException w:name="footnote text" w:semiHidden="1" w:unhideWhenUsed="1"/>
-    <w:lsdException w:name="annotation text" w:semiHidden="1" w:unhideWhenUsed="1"/>
-    <w:lsdException w:name="header" w:semiHidden="1" w:unhideWhenUsed="1"/>
-    <w:lsdException w:name="footer" w:semiHidden="1" w:unhideWhenUsed="1"/>
-    <w:lsdException w:name="index heading" w:semiHidden="1" w:unhideWhenUsed="1"/>
-    <w:lsdException w:name="caption" w:semiHidden="1" w:uiPriority="35" w:unhideWhenUsed="1" w:qFormat="1"/>
-    <w:lsdException w:name="table of figures" w:semiHidden="1" w:unhideWhenUsed="1"/>
-    <w:lsdException w:name="envelope address" w:semiHidden="1" w:unhideWhenUsed="1"/>
-    <w:lsdException w:name="envelope return" w:semiHidden="1" w:unhideWhenUsed="1"/>
-    <w:lsdException w:name="footnote reference" w:semiHidden="1" w:unhideWhenUsed="1"/>
-    <w:lsdException w:name="annotation reference" w:semiHidden="1" w:unhideWhenUsed="1"/>
-    <w:lsdException w:name="line number" w:semiHidden="1" w:unhideWhenUsed="1"/>
-    <w:lsdException w:name="page number" w:semiHidden="1" w:unhideWhenUsed="1"/>
-    <w:lsdException w:name="endnote reference" w:semiHidden="1" w:unhideWhenUsed="1"/>
-    <w:lsdException w:name="endnote text" w:semiHidden="1" w:unhideWhenUsed="1"/>
-    <w:lsdException w:name="table of authorities" w:semiHidden="1" w:unhideWhenUsed="1"/>
-    <w:lsdException w:name="macro" w:semiHidden="1" w:unhideWhenUsed="1"/>
-    <w:lsdException w:name="toa heading" w:semiHidden="1" w:unhideWhenUsed="1"/>
-    <w:lsdException w:name="List" w:semiHidden="1" w:unhideWhenUsed="1"/>
-    <w:lsdException w:name="List Bullet" w:semiHidden="1" w:unhideWhenUsed="1"/>
-    <w:lsdException w:name="List Number" w:semiHidden="1" w:unhideWhenUsed="1"/>
-    <w:lsdException w:name="List 2" w:semiHidden="1" w:unhideWhenUsed="1"/>
-    <w:lsdException w:name="List 3" w:semiHidden="1" w:unhideWhenUsed="1"/>
-    <w:lsdException w:name="List 4" w:semiHidden="1" w:unhideWhenUsed="1"/>
-    <w:lsdException w:name="List 5" w:semiHidden="1" w:unhideWhenUsed="1"/>
-    <w:lsdException w:name="List Bullet 2" w:semiHidden="1" w:unhideWhenUsed="1"/>
-    <w:lsdException w:name="List Bullet 3" w:semiHidden="1" w:unhideWhenUsed="1"/>
-    <w:lsdException w:name="List Bullet 4" w:semiHidden="1" w:unhideWhenUsed="1"/>
-    <w:lsdException w:name="List Bullet 5" w:semiHidden="1" w:unhideWhenUsed="1"/>
-    <w:lsdException w:name="List Number 2" w:semiHidden="1" w:unhideWhenUsed="1"/>
-    <w:lsdException w:name="List Number 3" w:semiHidden="1" w:unhideWhenUsed="1"/>
-    <w:lsdException w:name="List Number 4" w:semiHidden="1" w:unhideWhenUsed="1"/>
-    <w:lsdException w:name="List Number 5" w:semiHidden="1" w:unhideWhenUsed="1"/>
-    <w:lsdException w:name="Title" w:uiPriority="10" w:qFormat="1"/>
-    <w:lsdException w:name="Closing" w:semiHidden="1" w:unhideWhenUsed="1"/>
-    <w:lsdException w:name="Signature" w:semiHidden="1" w:unhideWhenUsed="1"/>
-    <w:lsdException w:name="Default Paragraph Font" w:semiHidden="1" w:uiPriority="1" w:unhideWhenUsed="1"/>
-    <w:lsdException w:name="Body Text" w:semiHidden="1" w:unhideWhenUsed="1"/>
-    <w:lsdException w:name="Body Text Indent" w:semiHidden="1" w:unhideWhenUsed="1"/>
-    <w:lsdException w:name="List Continue" w:semiHidden="1" w:unhideWhenUsed="1"/>
-    <w:lsdException w:name="List Continue 2" w:semiHidden="1" w:unhideWhenUsed="1"/>
-    <w:lsdException w:name="List Continue 3" w:semiHidden="1" w:unhideWhenUsed="1"/>
-    <w:lsdException w:name="List Continue 4" w:semiHidden="1" w:unhideWhenUsed="1"/>
-    <w:lsdException w:name="List Continue 5" w:semiHidden="1" w:unhideWhenUsed="1"/>
-    <w:lsdException w:name="Message Header" w:semiHidden="1" w:unhideWhenUsed="1"/>
-    <w:lsdException w:name="Subtitle" w:uiPriority="11" w:qFormat="1"/>
-    <w:lsdException w:name="Salutation" w:semiHidden="1" w:unhideWhenUsed="1"/>
-    <w:lsdException w:name="Date" w:semiHidden="1" w:unhideWhenUsed="1"/>
-    <w:lsdException w:name="Body Text First Indent" w:semiHidden="1" w:unhideWhenUsed="1"/>
-    <w:lsdException w:name="Body Text First Indent 2" w:semiHidden="1" w:unhideWhenUsed="1"/>
-    <w:lsdException w:name="Note Heading" w:semiHidden="1" w:unhideWhenUsed="1"/>
-    <w:lsdException w:name="Body Text 2" w:semiHidden="1" w:unhideWhenUsed="1"/>
-    <w:lsdException w:name="Body Text 3" w:semiHidden="1" w:unhideWhenUsed="1"/>
-    <w:lsdException w:name="Body Text Indent 2" w:semiHidden="1" w:unhideWhenUsed="1"/>
-    <w:lsdException w:name="Body Text Indent 3" w:semiHidden="1" w:unhideWhenUsed="1"/>
-    <w:lsdException w:name="Block Text" w:semiHidden="1" w:unhideWhenUsed="1"/>
-    <w:lsdException w:name="Hyperlink" w:semiHidden="1" w:unhideWhenUsed="1"/>
-    <w:lsdException w:name="FollowedHyperlink" w:semiHidden="1" w:unhideWhenUsed="1"/>
-    <w:lsdException w:name="Strong" w:uiPriority="22" w:qFormat="1"/>
-    <w:lsdException w:name="Emphasis" w:uiPriority="20" w:qFormat="1"/>
-    <w:lsdException w:name="Document Map" w:semiHidden="1" w:unhideWhenUsed="1"/>
-    <w:lsdException w:name="Plain Text" w:semiHidden="1" w:unhideWhenUsed="1"/>
-    <w:lsdException w:name="E-mail Signature" w:semiHidden="1" w:unhideWhenUsed="1"/>
-    <w:lsdException w:name="HTML Top of Form" w:semiHidden="1" w:unhideWhenUsed="1"/>
-    <w:lsdException w:name="HTML Bottom of Form" w:semiHidden="1" w:unhideWhenUsed="1"/>
-    <w:lsdException w:name="Normal (Web)" w:semiHidden="1" w:unhideWhenUsed="1"/>
-    <w:lsdException w:name="HTML Acronym" w:semiHidden="1" w:unhideWhenUsed="1"/>
-    <w:lsdException w:name="HTML Address" w:semiHidden="1" w:unhideWhenUsed="1"/>
-    <w:lsdException w:name="HTML Cite" w:semiHidden="1" w:unhideWhenUsed="1"/>
-    <w:lsdException w:name="HTML Code" w:semiHidden="1" w:unhideWhenUsed="1"/>
-    <w:lsdException w:name="HTML Definition" w:semiHidden="1" w:unhideWhenUsed="1"/>
-    <w:lsdException w:name="HTML Keyboard" w:semiHidden="1" w:unhideWhenUsed="1"/>
-    <w:lsdException w:name="HTML Preformatted" w:semiHidden="1" w:unhideWhenUsed="1"/>
-    <w:lsdException w:name="HTML Sample" w:semiHidden="1" w:unhideWhenUsed="1"/>
-    <w:lsdException w:name="HTML Typewriter" w:semiHidden="1" w:unhideWhenUsed="1"/>
-    <w:lsdException w:name="HTML Variable" w:semiHidden="1" w:unhideWhenUsed="1"/>
-    <w:lsdException w:name="Normal Table" w:semiHidden="1" w:unhideWhenUsed="1"/>
-    <w:lsdException w:name="annotation subject" w:semiHidden="1" w:unhideWhenUsed="1"/>
-    <w:lsdException w:name="No List" w:semiHidden="1" w:unhideWhenUsed="1"/>
-    <w:lsdException w:name="Outline List 1" w:semiHidden="1" w:unhideWhenUsed="1"/>
-    <w:lsdException w:name="Outline List 2" w:semiHidden="1" w:unhideWhenUsed="1"/>
-    <w:lsdException w:name="Outline List 3" w:semiHidden="1" w:unhideWhenUsed="1"/>
-    <w:lsdException w:name="Table Simple 1" w:semiHidden="1" w:unhideWhenUsed="1"/>
-    <w:lsdException w:name="Table Simple 2" w:semiHidden="1" w:unhideWhenUsed="1"/>
-    <w:lsdException w:name="Table Simple 3" w:semiHidden="1" w:unhideWhenUsed="1"/>
-    <w:lsdException w:name="Table Classic 1" w:semiHidden="1" w:unhideWhenUsed="1"/>
-    <w:lsdException w:name="Table Classic 2" w:semiHidden="1" w:unhideWhenUsed="1"/>
-    <w:lsdException w:name="Table Classic 3" w:semiHidden="1" w:unhideWhenUsed="1"/>
-    <w:lsdException w:name="Table Classic 4" w:semiHidden="1" w:unhideWhenUsed="1"/>
-    <w:lsdException w:name="Table Colorful 1" w:semiHidden="1" w:unhideWhenUsed="1"/>
-    <w:lsdException w:name="Table Colorful 2" w:semiHidden="1" w:unhideWhenUsed="1"/>
-    <w:lsdException w:name="Table Colorful 3" w:semiHidden="1" w:unhideWhenUsed="1"/>
-    <w:lsdException w:name="Table Columns 1" w:semiHidden="1" w:unhideWhenUsed="1"/>
-    <w:lsdException w:name="Table Columns 2" w:semiHidden="1" w:unhideWhenUsed="1"/>
-    <w:lsdException w:name="Table Columns 3" w:semiHidden="1" w:unhideWhenUsed="1"/>
-    <w:lsdException w:name="Table Columns 4" w:semiHidden="1" w:unhideWhenUsed="1"/>
-    <w:lsdException w:name="Table Columns 5" w:semiHidden="1" w:unhideWhenUsed="1"/>
-    <w:lsdException w:name="Table Grid 1" w:semiHidden="1" w:unhideWhenUsed="1"/>
-    <w:lsdException w:name="Table Grid 2" w:semiHidden="1" w:unhideWhenUsed="1"/>
-    <w:lsdException w:name="Table Grid 3" w:semiHidden="1" w:unhideWhenUsed="1"/>
-    <w:lsdException w:name="Table Grid 4" w:semiHidden="1" w:unhideWhenUsed="1"/>
-    <w:lsdException w:name="Table Grid 5" w:semiHidden="1" w:unhideWhenUsed="1"/>
-    <w:lsdException w:name="Table Grid 6" w:semiHidden="1" w:unhideWhenUsed="1"/>
-    <w:lsdException w:name="Table Grid 7" w:semiHidden="1" w:unhideWhenUsed="1"/>
-    <w:lsdException w:name="Table Grid 8" w:semiHidden="1" w:unhideWhenUsed="1"/>
-    <w:lsdException w:name="Table List 1" w:semiHidden="1" w:unhideWhenUsed="1"/>
-    <w:lsdException w:name="Table List 2" w:semiHidden="1" w:unhideWhenUsed="1"/>
-    <w:lsdException w:name="Table List 3" w:semiHidden="1" w:unhideWhenUsed="1"/>
-    <w:lsdException w:name="Table List 4" w:semiHidden="1" w:unhideWhenUsed="1"/>
-    <w:lsdException w:name="Table List 5" w:semiHidden="1" w:unhideWhenUsed="1"/>
-    <w:lsdException w:name="Table List 6" w:semiHidden="1" w:unhideWhenUsed="1"/>
-    <w:lsdException w:name="Table List 7" w:semiHidden="1" w:unhideWhenUsed="1"/>
-    <w:lsdException w:name="Table List 8" w:semiHidden="1" w:unhideWhenUsed="1"/>
-    <w:lsdException w:name="Table 3D effects 1" w:semiHidden="1" w:unhideWhenUsed="1"/>
-    <w:lsdException w:name="Table 3D effects 2" w:semiHidden="1" w:unhideWhenUsed="1"/>
-    <w:lsdException w:name="Table 3D effects 3" w:semiHidden="1" w:unhideWhenUsed="1"/>
-    <w:lsdException w:name="Table Contemporary" w:semiHidden="1" w:unhideWhenUsed="1"/>
-    <w:lsdException w:name="Table Elegant" w:semiHidden="1" w:unhideWhenUsed="1"/>
-    <w:lsdException w:name="Table Professional" w:semiHidden="1" w:unhideWhenUsed="1"/>
-    <w:lsdException w:name="Table Subtle 1" w:semiHidden="1" w:unhideWhenUsed="1"/>
-    <w:lsdException w:name="Table Subtle 2" w:semiHidden="1" w:unhideWhenUsed="1"/>
-    <w:lsdException w:name="Table Web 1" w:semiHidden="1" w:unhideWhenUsed="1"/>
-    <w:lsdException w:name="Table Web 2" w:semiHidden="1" w:unhideWhenUsed="1"/>
-    <w:lsdException w:name="Table Web 3" w:semiHidden="1" w:unhideWhenUsed="1"/>
-    <w:lsdException w:name="Balloon Text" w:semiHidden="1" w:unhideWhenUsed="1"/>
-    <w:lsdException w:name="Table Grid" w:uiPriority="39"/>
-    <w:lsdException w:name="Table Theme" w:semiHidden="1" w:unhideWhenUsed="1"/>
-    <w:lsdException w:name="Placeholder Text" w:semiHidden="1"/>
-    <w:lsdException w:name="No Spacing" w:uiPriority="1" w:qFormat="1"/>
-    <w:lsdException w:name="Light Shading" w:uiPriority="60"/>
-    <w:lsdException w:name="Light List" w:uiPriority="61"/>
-    <w:lsdException w:name="Light Grid" w:uiPriority="62"/>
-    <w:lsdException w:name="Medium Shading 1" w:uiPriority="63"/>
-    <w:lsdException w:name="Medium Shading 2" w:uiPriority="64"/>
-    <w:lsdException w:name="Medium List 1" w:uiPriority="65"/>
-    <w:lsdException w:name="Medium List 2" w:uiPriority="66"/>
-    <w:lsdException w:name="Medium Grid 1" w:uiPriority="67"/>
-    <w:lsdException w:name="Medium Grid 2" w:uiPriority="68"/>
-    <w:lsdException w:name="Medium Grid 3" w:uiPriority="69"/>
-    <w:lsdException w:name="Dark List" w:uiPriority="70"/>
-    <w:lsdException w:name="Colorful Shading" w:uiPriority="71"/>
-    <w:lsdException w:name="Colorful List" w:uiPriority="72"/>
-    <w:lsdException w:name="Colorful Grid" w:uiPriority="73"/>
-    <w:lsdException w:name="Light Shading Accent 1" w:uiPriority="60"/>
-    <w:lsdException w:name="Light List Accent 1" w:uiPriority="61"/>
-    <w:lsdException w:name="Light Grid Accent 1" w:uiPriority="62"/>
-    <w:lsdException w:name="Medium Shading 1 Accent 1" w:uiPriority="63"/>
-    <w:lsdException w:name="Medium Shading 2 Accent 1" w:uiPriority="64"/>
-    <w:lsdException w:name="Medium List 1 Accent 1" w:uiPriority="65"/>
-    <w:lsdException w:name="Revision" w:semiHidden="1"/>
-    <w:lsdException w:name="List Paragraph" w:uiPriority="34" w:qFormat="1"/>
-    <w:lsdException w:name="Quote" w:uiPriority="29" w:qFormat="1"/>
-    <w:lsdException w:name="Intense Quote" w:uiPriority="30" w:qFormat="1"/>
-    <w:lsdException w:name="Medium List 2 Accent 1" w:uiPriority="66"/>
-    <w:lsdException w:name="Medium Grid 1 Accent 1" w:uiPriority="67"/>
-    <w:lsdException w:name="Medium Grid 2 Accent 1" w:uiPriority="68"/>
-    <w:lsdException w:name="Medium Grid 3 Accent 1" w:uiPriority="69"/>
-    <w:lsdException w:name="Dark List Accent 1" w:uiPriority="70"/>
-    <w:lsdException w:name="Colorful Shading Accent 1" w:uiPriority="71"/>
-    <w:lsdException w:name="Colorful List Accent 1" w:uiPriority="72"/>
-    <w:lsdException w:name="Colorful Grid Accent 1" w:uiPriority="73"/>
-    <w:lsdException w:name="Light Shading Accent 2" w:uiPriority="60"/>
-    <w:lsdException w:name="Light List Accent 2" w:uiPriority="61"/>
-    <w:lsdException w:name="Light Grid Accent 2" w:uiPriority="62"/>
-    <w:lsdException w:name="Medium Shading 1 Accent 2" w:uiPriority="63"/>
-    <w:lsdException w:name="Medium Shading 2 Accent 2" w:uiPriority="64"/>
-    <w:lsdException w:name="Medium List 1 Accent 2" w:uiPriority="65"/>
-    <w:lsdException w:name="Medium List 2 Accent 2" w:uiPriority="66"/>
-    <w:lsdException w:name="Medium Grid 1 Accent 2" w:uiPriority="67"/>
-    <w:lsdException w:name="Medium Grid 2 Accent 2" w:uiPriority="68"/>
-    <w:lsdException w:name="Medium Grid 3 Accent 2" w:uiPriority="69"/>
-    <w:lsdException w:name="Dark List Accent 2" w:uiPriority="70"/>
-    <w:lsdException w:name="Colorful Shading Accent 2" w:uiPriority="71"/>
-    <w:lsdException w:name="Colorful List Accent 2" w:uiPriority="72"/>
-    <w:lsdException w:name="Colorful Grid Accent 2" w:uiPriority="73"/>
-    <w:lsdException w:name="Light Shading Accent 3" w:uiPriority="60"/>
-    <w:lsdException w:name="Light List Accent 3" w:uiPriority="61"/>
-    <w:lsdException w:name="Light Grid Accent 3" w:uiPriority="62"/>
-    <w:lsdException w:name="Medium Shading 1 Accent 3" w:uiPriority="63"/>
-    <w:lsdException w:name="Medium Shading 2 Accent 3" w:uiPriority="64"/>
-    <w:lsdException w:name="Medium List 1 Accent 3" w:uiPriority="65"/>
-    <w:lsdException w:name="Medium List 2 Accent 3" w:uiPriority="66"/>
-    <w:lsdException w:name="Medium Grid 1 Accent 3" w:uiPriority="67"/>
-    <w:lsdException w:name="Medium Grid 2 Accent 3" w:uiPriority="68"/>
-    <w:lsdException w:name="Medium Grid 3 Accent 3" w:uiPriority="69"/>
-    <w:lsdException w:name="Dark List Accent 3" w:uiPriority="70"/>
-    <w:lsdException w:name="Colorful Shading Accent 3" w:uiPriority="71"/>
-    <w:lsdException w:name="Colorful List Accent 3" w:uiPriority="72"/>
-    <w:lsdException w:name="Colorful Grid Accent 3" w:uiPriority="73"/>
-    <w:lsdException w:name="Light Shading Accent 4" w:uiPriority="60"/>
-    <w:lsdException w:name="Light List Accent 4" w:uiPriority="61"/>
-    <w:lsdException w:name="Light Grid Accent 4" w:uiPriority="62"/>
-    <w:lsdException w:name="Medium Shading 1 Accent 4" w:uiPriority="63"/>
-    <w:lsdException w:name="Medium Shading 2 Accent 4" w:uiPriority="64"/>
-    <w:lsdException w:name="Medium List 1 Accent 4" w:uiPriority="65"/>
-    <w:lsdException w:name="Medium List 2 Accent 4" w:uiPriority="66"/>
-    <w:lsdException w:name="Medium Grid 1 Accent 4" w:uiPriority="67"/>
-    <w:lsdException w:name="Medium Grid 2 Accent 4" w:uiPriority="68"/>
-    <w:lsdException w:name="Medium Grid 3 Accent 4" w:uiPriority="69"/>
-    <w:lsdException w:name="Dark List Accent 4" w:uiPriority="70"/>
-    <w:lsdException w:name="Colorful Shading Accent 4" w:uiPriority="71"/>
-    <w:lsdException w:name="Colorful List Accent 4" w:uiPriority="72"/>
-    <w:lsdException w:name="Colorful Grid Accent 4" w:uiPriority="73"/>
-    <w:lsdException w:name="Light Shading Accent 5" w:uiPriority="60"/>
-    <w:lsdException w:name="Light List Accent 5" w:uiPriority="61"/>
-    <w:lsdException w:name="Light Grid Accent 5" w:uiPriority="62"/>
-    <w:lsdException w:name="Medium Shading 1 Accent 5" w:uiPriority="63"/>
-    <w:lsdException w:name="Medium Shading 2 Accent 5" w:uiPriority="64"/>
-    <w:lsdException w:name="Medium List 1 Accent 5" w:uiPriority="65"/>
-    <w:lsdException w:name="Medium List 2 Accent 5" w:uiPriority="66"/>
-    <w:lsdException w:name="Medium Grid 1 Accent 5" w:uiPriority="67"/>
-    <w:lsdException w:name="Medium Grid 2 Accent 5" w:uiPriority="68"/>
-    <w:lsdException w:name="Medium Grid 3 Accent 5" w:uiPriority="69"/>
-    <w:lsdException w:name="Dark List Accent 5" w:uiPriority="70"/>
-    <w:lsdException w:name="Colorful Shading Accent 5" w:uiPriority="71"/>
-    <w:lsdException w:name="Colorful List Accent 5" w:uiPriority="72"/>
-    <w:lsdException w:name="Colorful Grid Accent 5" w:uiPriority="73"/>
-    <w:lsdException w:name="Light Shading Accent 6" w:uiPriority="60"/>
-    <w:lsdException w:name="Light List Accent 6" w:uiPriority="61"/>
-    <w:lsdException w:name="Light Grid Accent 6" w:uiPriority="62"/>
-    <w:lsdException w:name="Medium Shading 1 Accent 6" w:uiPriority="63"/>
-    <w:lsdException w:name="Medium Shading 2 Accent 6" w:uiPriority="64"/>
-    <w:lsdException w:name="Medium List 1 Accent 6" w:uiPriority="65"/>
-    <w:lsdException w:name="Medium List 2 Accent 6" w:uiPriority="66"/>
-    <w:lsdException w:name="Medium Grid 1 Accent 6" w:uiPriority="67"/>
-    <w:lsdException w:name="Medium Grid 2 Accent 6" w:uiPriority="68"/>
-    <w:lsdException w:name="Medium Grid 3 Accent 6" w:uiPriority="69"/>
-    <w:lsdException w:name="Dark List Accent 6" w:uiPriority="70"/>
-    <w:lsdException w:name="Colorful Shading Accent 6" w:uiPriority="71"/>
-    <w:lsdException w:name="Colorful List Accent 6" w:uiPriority="72"/>
-    <w:lsdException w:name="Colorful Grid Accent 6" w:uiPriority="73"/>
-    <w:lsdException w:name="Subtle Emphasis" w:uiPriority="19" w:qFormat="1"/>
-    <w:lsdException w:name="Intense Emphasis" w:uiPriority="21" w:qFormat="1"/>
-    <w:lsdException w:name="Subtle Reference" w:uiPriority="31" w:qFormat="1"/>
-    <w:lsdException w:name="Intense Reference" w:uiPriority="32" w:qFormat="1"/>
-    <w:lsdException w:name="Book Title" w:uiPriority="33" w:qFormat="1"/>
-    <w:lsdException w:name="Bibliography" w:semiHidden="1" w:uiPriority="37" w:unhideWhenUsed="1"/>
-    <w:lsdException w:name="TOC Heading" w:semiHidden="1" w:uiPriority="39" w:unhideWhenUsed="1" w:qFormat="1"/>
-    <w:lsdException w:name="Plain Table 1" w:uiPriority="41"/>
-    <w:lsdException w:name="Plain Table 2" w:uiPriority="42"/>
-    <w:lsdException w:name="Plain Table 3" w:uiPriority="43"/>
-    <w:lsdException w:name="Plain Table 4" w:uiPriority="44"/>
-    <w:lsdException w:name="Plain Table 5" w:uiPriority="45"/>
-    <w:lsdException w:name="Grid Table Light" w:uiPriority="40"/>
-    <w:lsdException w:name="Grid Table 1 Light" w:uiPriority="46"/>
-    <w:lsdException w:name="Grid Table 2" w:uiPriority="47"/>
-    <w:lsdException w:name="Grid Table 3" w:uiPriority="48"/>
-    <w:lsdException w:name="Grid Table 4" w:uiPriority="49"/>
-    <w:lsdException w:name="Grid Table 5 Dark" w:uiPriority="50"/>
-    <w:lsdException w:name="Grid Table 6 Colorful" w:uiPriority="51"/>
-    <w:lsdException w:name="Grid Table 7 Colorful" w:uiPriority="52"/>
-    <w:lsdException w:name="Grid Table 1 Light Accent 1" w:uiPriority="46"/>
-    <w:lsdException w:name="Grid Table 2 Accent 1" w:uiPriority="47"/>
-    <w:lsdException w:name="Grid Table 3 Accent 1" w:uiPriority="48"/>
-    <w:lsdException w:name="Grid Table 4 Accent 1" w:uiPriority="49"/>
-    <w:lsdException w:name="Grid Table 5 Dark Accent 1" w:uiPriority="50"/>
-    <w:lsdException w:name="Grid Table 6 Colorful Accent 1" w:uiPriority="51"/>
-    <w:lsdException w:name="Grid Table 7 Colorful Accent 1" w:uiPriority="52"/>
-    <w:lsdException w:name="Grid Table 1 Light Accent 2" w:uiPriority="46"/>
-    <w:lsdException w:name="Grid Table 2 Accent 2" w:uiPriority="47"/>
-    <w:lsdException w:name="Grid Table 3 Accent 2" w:uiPriority="48"/>
-    <w:lsdException w:name="Grid Table 4 Accent 2" w:uiPriority="49"/>
-    <w:lsdException w:name="Grid Table 5 Dark Accent 2" w:uiPriority="50"/>
-    <w:lsdException w:name="Grid Table 6 Colorful Accent 2" w:uiPriority="51"/>
-    <w:lsdException w:name="Grid Table 7 Colorful Accent 2" w:uiPriority="52"/>
-    <w:lsdException w:name="Grid Table 1 Light Accent 3" w:uiPriority="46"/>
-    <w:lsdException w:name="Grid Table 2 Accent 3" w:uiPriority="47"/>
-    <w:lsdException w:name="Grid Table 3 Accent 3" w:uiPriority="48"/>
-    <w:lsdException w:name="Grid Table 4 Accent 3" w:uiPriority="49"/>
-    <w:lsdException w:name="Grid Table 5 Dark Accent 3" w:uiPriority="50"/>
-    <w:lsdException w:name="Grid Table 6 Colorful Accent 3" w:uiPriority="51"/>
-    <w:lsdException w:name="Grid Table 7 Colorful Accent 3" w:uiPriority="52"/>
-    <w:lsdException w:name="Grid Table 1 Light Accent 4" w:uiPriority="46"/>
-    <w:lsdException w:name="Grid Table 2 Accent 4" w:uiPriority="47"/>
-    <w:lsdException w:name="Grid Table 3 Accent 4" w:uiPriority="48"/>
-    <w:lsdException w:name="Grid Table 4 Accent 4" w:uiPriority="49"/>
-    <w:lsdException w:name="Grid Table 5 Dark Accent 4" w:uiPriority="50"/>
-    <w:lsdException w:name="Grid Table 6 Colorful Accent 4" w:uiPriority="51"/>
-    <w:lsdException w:name="Grid Table 7 Colorful Accent 4" w:uiPriority="52"/>
-    <w:lsdException w:name="Grid Table 1 Light Accent 5" w:uiPriority="46"/>
-    <w:lsdException w:name="Grid Table 2 Accent 5" w:uiPriority="47"/>
-    <w:lsdException w:name="Grid Table 3 Accent 5" w:uiPriority="48"/>
-    <w:lsdException w:name="Grid Table 4 Accent 5" w:uiPriority="49"/>
-    <w:lsdException w:name="Grid Table 5 Dark Accent 5" w:uiPriority="50"/>
-    <w:lsdException w:name="Grid Table 6 Colorful Accent 5" w:uiPriority="51"/>
-    <w:lsdException w:name="Grid Table 7 Colorful Accent 5" w:uiPriority="52"/>
-    <w:lsdException w:name="Grid Table 1 Light Accent 6" w:uiPriority="46"/>
-    <w:lsdException w:name="Grid Table 2 Accent 6" w:uiPriority="47"/>
-    <w:lsdException w:name="Grid Table 3 Accent 6" w:uiPriority="48"/>
-    <w:lsdException w:name="Grid Table 4 Accent 6" w:uiPriority="49"/>
-    <w:lsdException w:name="Grid Table 5 Dark Accent 6" w:uiPriority="50"/>
-    <w:lsdException w:name="Grid Table 6 Colorful Accent 6" w:uiPriority="51"/>
-    <w:lsdException w:name="Grid Table 7 Colorful Accent 6" w:uiPriority="52"/>
-    <w:lsdException w:name="List Table 1 Light" w:uiPriority="46"/>
-    <w:lsdException w:name="List Table 2" w:uiPriority="47"/>
-    <w:lsdException w:name="List Table 3" w:uiPriority="48"/>
-    <w:lsdException w:name="List Table 4" w:uiPriority="49"/>
-    <w:lsdException w:name="List Table 5 Dark" w:uiPriority="50"/>
-    <w:lsdException w:name="List Table 6 Colorful" w:uiPriority="51"/>
-    <w:lsdException w:name="List Table 7 Colorful" w:uiPriority="52"/>
-    <w:lsdException w:name="List Table 1 Light Accent 1" w:uiPriority="46"/>
-    <w:lsdException w:name="List Table 2 Accent 1" w:uiPriority="47"/>
-    <w:lsdException w:name="List Table 3 Accent 1" w:uiPriority="48"/>
-    <w:lsdException w:name="List Table 4 Accent 1" w:uiPriority="49"/>
-    <w:lsdException w:name="List Table 5 Dark Accent 1" w:uiPriority="50"/>
-    <w:lsdException w:name="List Table 6 Colorful Accent 1" w:uiPriority="51"/>
-    <w:lsdException w:name="List Table 7 Colorful Accent 1" w:uiPriority="52"/>
-    <w:lsdException w:name="List Table 1 Light Accent 2" w:uiPriority="46"/>
-    <w:lsdException w:name="List Table 2 Accent 2" w:uiPriority="47"/>
-    <w:lsdException w:name="List Table 3 Accent 2" w:uiPriority="48"/>
-    <w:lsdException w:name="List Table 4 Accent 2" w:uiPriority="49"/>
-    <w:lsdException w:name="List Table 5 Dark Accent 2" w:uiPriority="50"/>
-    <w:lsdException w:name="List Table 6 Colorful Accent 2" w:uiPriority="51"/>
-    <w:lsdException w:name="List Table 7 Colorful Accent 2" w:uiPriority="52"/>
-    <w:lsdException w:name="List Table 1 Light Accent 3" w:uiPriority="46"/>
-    <w:lsdException w:name="List Table 2 Accent 3" w:uiPriority="47"/>
-    <w:lsdException w:name="List Table 3 Accent 3" w:uiPriority="48"/>
-    <w:lsdException w:name="List Table 4 Accent 3" w:uiPriority="49"/>
-    <w:lsdException w:name="List Table 5 Dark Accent 3" w:uiPriority="50"/>
-    <w:lsdException w:name="List Table 6 Colorful Accent 3" w:uiPriority="51"/>
-    <w:lsdException w:name="List Table 7 Colorful Accent 3" w:uiPriority="52"/>
-    <w:lsdException w:name="List Table 1 Light Accent 4" w:uiPriority="46"/>
-    <w:lsdException w:name="List Table 2 Accent 4" w:uiPriority="47"/>
-    <w:lsdException w:name="List Table 3 Accent 4" w:uiPriority="48"/>
-    <w:lsdException w:name="List Table 4 Accent 4" w:uiPriority="49"/>
-    <w:lsdException w:name="List Table 5 Dark Accent 4" w:uiPriority="50"/>
-    <w:lsdException w:name="List Table 6 Colorful Accent 4" w:uiPriority="51"/>
-    <w:lsdException w:name="List Table 7 Colorful Accent 4" w:uiPriority="52"/>
-    <w:lsdException w:name="List Table 1 Light Accent 5" w:uiPriority="46"/>
-    <w:lsdException w:name="List Table 2 Accent 5" w:uiPriority="47"/>
-    <w:lsdException w:name="List Table 3 Accent 5" w:uiPriority="48"/>
-    <w:lsdException w:name="List Table 4 Accent 5" w:uiPriority="49"/>
-    <w:lsdException w:name="List Table 5 Dark Accent 5" w:uiPriority="50"/>
-    <w:lsdException w:name="List Table 6 Colorful Accent 5" w:uiPriority="51"/>
-    <w:lsdException w:name="List Table 7 Colorful Accent 5" w:uiPriority="52"/>
-    <w:lsdException w:name="List Table 1 Light Accent 6" w:uiPriority="46"/>
-    <w:lsdException w:name="List Table 2 Accent 6" w:uiPriority="47"/>
-    <w:lsdException w:name="List Table 3 Accent 6" w:uiPriority="48"/>
-    <w:lsdException w:name="List Table 4 Accent 6" w:uiPriority="49"/>
-    <w:lsdException w:name="List Table 5 Dark Accent 6" w:uiPriority="50"/>
-    <w:lsdException w:name="List Table 6 Colorful Accent 6" w:uiPriority="51"/>
-    <w:lsdException w:name="List Table 7 Colorful Accent 6" w:uiPriority="52"/>
+  <w:latentStyles w:defLockedState="0" w:defUIPriority="99" w:defSemiHidden="1" w:defUnhideWhenUsed="1" w:defQFormat="0" w:count="267">
+    <w:lsdException w:name="Normal" w:semiHidden="0" w:uiPriority="0" w:unhideWhenUsed="0" w:qFormat="1"/>
+    <w:lsdException w:name="heading 1" w:semiHidden="0" w:uiPriority="9" w:unhideWhenUsed="0" w:qFormat="1"/>
+    <w:lsdException w:name="heading 2" w:uiPriority="9" w:qFormat="1"/>
+    <w:lsdException w:name="heading 3" w:uiPriority="9" w:qFormat="1"/>
+    <w:lsdException w:name="heading 4" w:uiPriority="9" w:qFormat="1"/>
+    <w:lsdException w:name="heading 5" w:uiPriority="9" w:qFormat="1"/>
+    <w:lsdException w:name="heading 6" w:uiPriority="9" w:qFormat="1"/>
+    <w:lsdException w:name="heading 7" w:uiPriority="9" w:qFormat="1"/>
+    <w:lsdException w:name="heading 8" w:uiPriority="9" w:qFormat="1"/>
+    <w:lsdException w:name="heading 9" w:uiPriority="9" w:qFormat="1"/>
+    <w:lsdException w:name="toc 1" w:uiPriority="39"/>
+    <w:lsdException w:name="toc 2" w:uiPriority="39"/>
+    <w:lsdException w:name="toc 3" w:uiPriority="39"/>
+    <w:lsdException w:name="toc 4" w:uiPriority="39"/>
+    <w:lsdException w:name="toc 5" w:uiPriority="39"/>
+    <w:lsdException w:name="toc 6" w:uiPriority="39"/>
+    <w:lsdException w:name="toc 7" w:uiPriority="39"/>
+    <w:lsdException w:name="toc 8" w:uiPriority="39"/>
+    <w:lsdException w:name="toc 9" w:uiPriority="39"/>
+    <w:lsdException w:name="caption" w:uiPriority="35" w:qFormat="1"/>
+    <w:lsdException w:name="Title" w:semiHidden="0" w:uiPriority="10" w:unhideWhenUsed="0" w:qFormat="1"/>
+    <w:lsdException w:name="Default Paragraph Font" w:uiPriority="1"/>
+    <w:lsdException w:name="Subtitle" w:semiHidden="0" w:uiPriority="11" w:unhideWhenUsed="0" w:qFormat="1"/>
+    <w:lsdException w:name="Strong" w:semiHidden="0" w:uiPriority="22" w:unhideWhenUsed="0" w:qFormat="1"/>
+    <w:lsdException w:name="Emphasis" w:semiHidden="0" w:uiPriority="20" w:unhideWhenUsed="0" w:qFormat="1"/>
+    <w:lsdException w:name="Table Grid" w:semiHidden="0" w:uiPriority="39" w:unhideWhenUsed="0"/>
+    <w:lsdException w:name="Placeholder Text" w:unhideWhenUsed="0"/>
+    <w:lsdException w:name="No Spacing" w:semiHidden="0" w:uiPriority="1" w:unhideWhenUsed="0" w:qFormat="1"/>
+    <w:lsdException w:name="Light Shading" w:semiHidden="0" w:uiPriority="60" w:unhideWhenUsed="0"/>
+    <w:lsdException w:name="Light List" w:semiHidden="0" w:uiPriority="61" w:unhideWhenUsed="0"/>
+    <w:lsdException w:name="Light Grid" w:semiHidden="0" w:uiPriority="62" w:unhideWhenUsed="0"/>
+    <w:lsdException w:name="Medium Shading 1" w:semiHidden="0" w:uiPriority="63" w:unhideWhenUsed="0"/>
+    <w:lsdException w:name="Medium Shading 2" w:semiHidden="0" w:uiPriority="64" w:unhideWhenUsed="0"/>
+    <w:lsdException w:name="Medium List 1" w:semiHidden="0" w:uiPriority="65" w:unhideWhenUsed="0"/>
+    <w:lsdException w:name="Medium List 2" w:semiHidden="0" w:uiPriority="66" w:unhideWhenUsed="0"/>
+    <w:lsdException w:name="Medium Grid 1" w:semiHidden="0" w:uiPriority="67" w:unhideWhenUsed="0"/>
+    <w:lsdException w:name="Medium Grid 2" w:semiHidden="0" w:uiPriority="68" w:unhideWhenUsed="0"/>
+    <w:lsdException w:name="Medium Grid 3" w:semiHidden="0" w:uiPriority="69" w:unhideWhenUsed="0"/>
+    <w:lsdException w:name="Dark List" w:semiHidden="0" w:uiPriority="70" w:unhideWhenUsed="0"/>
+    <w:lsdException w:name="Colorful Shading" w:semiHidden="0" w:uiPriority="71" w:unhideWhenUsed="0"/>
+    <w:lsdException w:name="Colorful List" w:semiHidden="0" w:uiPriority="72" w:unhideWhenUsed="0"/>
+    <w:lsdException w:name="Colorful Grid" w:semiHidden="0" w:uiPriority="73" w:unhideWhenUsed="0"/>
+    <w:lsdException w:name="Light Shading Accent 1" w:semiHidden="0" w:uiPriority="60" w:unhideWhenUsed="0"/>
+    <w:lsdException w:name="Light List Accent 1" w:semiHidden="0" w:uiPriority="61" w:unhideWhenUsed="0"/>
+    <w:lsdException w:name="Light Grid Accent 1" w:semiHidden="0" w:uiPriority="62" w:unhideWhenUsed="0"/>
+    <w:lsdException w:name="Medium Shading 1 Accent 1" w:semiHidden="0" w:uiPriority="63" w:unhideWhenUsed="0"/>
+    <w:lsdException w:name="Medium Shading 2 Accent 1" w:semiHidden="0" w:uiPriority="64" w:unhideWhenUsed="0"/>
+    <w:lsdException w:name="Medium List 1 Accent 1" w:semiHidden="0" w:uiPriority="65" w:unhideWhenUsed="0"/>
+    <w:lsdException w:name="Revision" w:unhideWhenUsed="0"/>
+    <w:lsdException w:name="List Paragraph" w:semiHidden="0" w:uiPriority="34" w:unhideWhenUsed="0" w:qFormat="1"/>
+    <w:lsdException w:name="Quote" w:semiHidden="0" w:uiPriority="29" w:unhideWhenUsed="0" w:qFormat="1"/>
+    <w:lsdException w:name="Intense Quote" w:semiHidden="0" w:uiPriority="30" w:unhideWhenUsed="0" w:qFormat="1"/>
+    <w:lsdException w:name="Medium List 2 Accent 1" w:semiHidden="0" w:uiPriority="66" w:unhideWhenUsed="0"/>
+    <w:lsdException w:name="Medium Grid 1 Accent 1" w:semiHidden="0" w:uiPriority="67" w:unhideWhenUsed="0"/>
+    <w:lsdException w:name="Medium Grid 2 Accent 1" w:semiHidden="0" w:uiPriority="68" w:unhideWhenUsed="0"/>
+    <w:lsdException w:name="Medium Grid 3 Accent 1" w:semiHidden="0" w:uiPriority="69" w:unhideWhenUsed="0"/>
+    <w:lsdException w:name="Dark List Accent 1" w:semiHidden="0" w:uiPriority="70" w:unhideWhenUsed="0"/>
+    <w:lsdException w:name="Colorful Shading Accent 1" w:semiHidden="0" w:uiPriority="71" w:unhideWhenUsed="0"/>
+    <w:lsdException w:name="Colorful List Accent 1" w:semiHidden="0" w:uiPriority="72" w:unhideWhenUsed="0"/>
+    <w:lsdException w:name="Colorful Grid Accent 1" w:semiHidden="0" w:uiPriority="73" w:unhideWhenUsed="0"/>
+    <w:lsdException w:name="Light Shading Accent 2" w:semiHidden="0" w:uiPriority="60" w:unhideWhenUsed="0"/>
+    <w:lsdException w:name="Light List Accent 2" w:semiHidden="0" w:uiPriority="61" w:unhideWhenUsed="0"/>
+    <w:lsdException w:name="Light Grid Accent 2" w:semiHidden="0" w:uiPriority="62" w:unhideWhenUsed="0"/>
+    <w:lsdException w:name="Medium Shading 1 Accent 2" w:semiHidden="0" w:uiPriority="63" w:unhideWhenUsed="0"/>
+    <w:lsdException w:name="Medium Shading 2 Accent 2" w:semiHidden="0" w:uiPriority="64" w:unhideWhenUsed="0"/>
+    <w:lsdException w:name="Medium List 1 Accent 2" w:semiHidden="0" w:uiPriority="65" w:unhideWhenUsed="0"/>
+    <w:lsdException w:name="Medium List 2 Accent 2" w:semiHidden="0" w:uiPriority="66" w:unhideWhenUsed="0"/>
+    <w:lsdException w:name="Medium Grid 1 Accent 2" w:semiHidden="0" w:uiPriority="67" w:unhideWhenUsed="0"/>
+    <w:lsdException w:name="Medium Grid 2 Accent 2" w:semiHidden="0" w:uiPriority="68" w:unhideWhenUsed="0"/>
+    <w:lsdException w:name="Medium Grid 3 Accent 2" w:semiHidden="0" w:uiPriority="69" w:unhideWhenUsed="0"/>
+    <w:lsdException w:name="Dark List Accent 2" w:semiHidden="0" w:uiPriority="70" w:unhideWhenUsed="0"/>
+    <w:lsdException w:name="Colorful Shading Accent 2" w:semiHidden="0" w:uiPriority="71" w:unhideWhenUsed="0"/>
+    <w:lsdException w:name="Colorful List Accent 2" w:semiHidden="0" w:uiPriority="72" w:unhideWhenUsed="0"/>
+    <w:lsdException w:name="Colorful Grid Accent 2" w:semiHidden="0" w:uiPriority="73" w:unhideWhenUsed="0"/>
+    <w:lsdException w:name="Light Shading Accent 3" w:semiHidden="0" w:uiPriority="60" w:unhideWhenUsed="0"/>
+    <w:lsdException w:name="Light List Accent 3" w:semiHidden="0" w:uiPriority="61" w:unhideWhenUsed="0"/>
+    <w:lsdException w:name="Light Grid Accent 3" w:semiHidden="0" w:uiPriority="62" w:unhideWhenUsed="0"/>
+    <w:lsdException w:name="Medium Shading 1 Accent 3" w:semiHidden="0" w:uiPriority="63" w:unhideWhenUsed="0"/>
+    <w:lsdException w:name="Medium Shading 2 Accent 3" w:semiHidden="0" w:uiPriority="64" w:unhideWhenUsed="0"/>
+    <w:lsdException w:name="Medium List 1 Accent 3" w:semiHidden="0" w:uiPriority="65" w:unhideWhenUsed="0"/>
+    <w:lsdException w:name="Medium List 2 Accent 3" w:semiHidden="0" w:uiPriority="66" w:unhideWhenUsed="0"/>
+    <w:lsdException w:name="Medium Grid 1 Accent 3" w:semiHidden="0" w:uiPriority="67" w:unhideWhenUsed="0"/>
+    <w:lsdException w:name="Medium Grid 2 Accent 3" w:semiHidden="0" w:uiPriority="68" w:unhideWhenUsed="0"/>
+    <w:lsdException w:name="Medium Grid 3 Accent 3" w:semiHidden="0" w:uiPriority="69" w:unhideWhenUsed="0"/>
+    <w:lsdException w:name="Dark List Accent 3" w:semiHidden="0" w:uiPriority="70" w:unhideWhenUsed="0"/>
+    <w:lsdException w:name="Colorful Shading Accent 3" w:semiHidden="0" w:uiPriority="71" w:unhideWhenUsed="0"/>
+    <w:lsdException w:name="Colorful List Accent 3" w:semiHidden="0" w:uiPriority="72" w:unhideWhenUsed="0"/>
+    <w:lsdException w:name="Colorful Grid Accent 3" w:semiHidden="0" w:uiPriority="73" w:unhideWhenUsed="0"/>
+    <w:lsdException w:name="Light Shading Accent 4" w:semiHidden="0" w:uiPriority="60" w:unhideWhenUsed="0"/>
+    <w:lsdException w:name="Light List Accent 4" w:semiHidden="0" w:uiPriority="61" w:unhideWhenUsed="0"/>
+    <w:lsdException w:name="Light Grid Accent 4" w:semiHidden="0" w:uiPriority="62" w:unhideWhenUsed="0"/>
+    <w:lsdException w:name="Medium Shading 1 Accent 4" w:semiHidden="0" w:uiPriority="63" w:unhideWhenUsed="0"/>
+    <w:lsdException w:name="Medium Shading 2 Accent 4" w:semiHidden="0" w:uiPriority="64" w:unhideWhenUsed="0"/>
+    <w:lsdException w:name="Medium List 1 Accent 4" w:semiHidden="0" w:uiPriority="65" w:unhideWhenUsed="0"/>
+    <w:lsdException w:name="Medium List 2 Accent 4" w:semiHidden="0" w:uiPriority="66" w:unhideWhenUsed="0"/>
+    <w:lsdException w:name="Medium Grid 1 Accent 4" w:semiHidden="0" w:uiPriority="67" w:unhideWhenUsed="0"/>
+    <w:lsdException w:name="Medium Grid 2 Accent 4" w:semiHidden="0" w:uiPriority="68" w:unhideWhenUsed="0"/>
+    <w:lsdException w:name="Medium Grid 3 Accent 4" w:semiHidden="0" w:uiPriority="69" w:unhideWhenUsed="0"/>
+    <w:lsdException w:name="Dark List Accent 4" w:semiHidden="0" w:uiPriority="70" w:unhideWhenUsed="0"/>
+    <w:lsdException w:name="Colorful Shading Accent 4" w:semiHidden="0" w:uiPriority="71" w:unhideWhenUsed="0"/>
+    <w:lsdException w:name="Colorful List Accent 4" w:semiHidden="0" w:uiPriority="72" w:unhideWhenUsed="0"/>
+    <w:lsdException w:name="Colorful Grid Accent 4" w:semiHidden="0" w:uiPriority="73" w:unhideWhenUsed="0"/>
+    <w:lsdException w:name="Light Shading Accent 5" w:semiHidden="0" w:uiPriority="60" w:unhideWhenUsed="0"/>
+    <w:lsdException w:name="Light List Accent 5" w:semiHidden="0" w:uiPriority="61" w:unhideWhenUsed="0"/>
+    <w:lsdException w:name="Light Grid Accent 5" w:semiHidden="0" w:uiPriority="62" w:unhideWhenUsed="0"/>
+    <w:lsdException w:name="Medium Shading 1 Accent 5" w:semiHidden="0" w:uiPriority="63" w:unhideWhenUsed="0"/>
+    <w:lsdException w:name="Medium Shading 2 Accent 5" w:semiHidden="0" w:uiPriority="64" w:unhideWhenUsed="0"/>
+    <w:lsdException w:name="Medium List 1 Accent 5" w:semiHidden="0" w:uiPriority="65" w:unhideWhenUsed="0"/>
+    <w:lsdException w:name="Medium List 2 Accent 5" w:semiHidden="0" w:uiPriority="66" w:unhideWhenUsed="0"/>
+    <w:lsdException w:name="Medium Grid 1 Accent 5" w:semiHidden="0" w:uiPriority="67" w:unhideWhenUsed="0"/>
+    <w:lsdException w:name="Medium Grid 2 Accent 5" w:semiHidden="0" w:uiPriority="68" w:unhideWhenUsed="0"/>
+    <w:lsdException w:name="Medium Grid 3 Accent 5" w:semiHidden="0" w:uiPriority="69" w:unhideWhenUsed="0"/>
+    <w:lsdException w:name="Dark List Accent 5" w:semiHidden="0" w:uiPriority="70" w:unhideWhenUsed="0"/>
+    <w:lsdException w:name="Colorful Shading Accent 5" w:semiHidden="0" w:uiPriority="71" w:unhideWhenUsed="0"/>
+    <w:lsdException w:name="Colorful List Accent 5" w:semiHidden="0" w:uiPriority="72" w:unhideWhenUsed="0"/>
+    <w:lsdException w:name="Colorful Grid Accent 5" w:semiHidden="0" w:uiPriority="73" w:unhideWhenUsed="0"/>
+    <w:lsdException w:name="Light Shading Accent 6" w:semiHidden="0" w:uiPriority="60" w:unhideWhenUsed="0"/>
+    <w:lsdException w:name="Light List Accent 6" w:semiHidden="0" w:uiPriority="61" w:unhideWhenUsed="0"/>
+    <w:lsdException w:name="Light Grid Accent 6" w:semiHidden="0" w:uiPriority="62" w:unhideWhenUsed="0"/>
+    <w:lsdException w:name="Medium Shading 1 Accent 6" w:semiHidden="0" w:uiPriority="63" w:unhideWhenUsed="0"/>
+    <w:lsdException w:name="Medium Shading 2 Accent 6" w:semiHidden="0" w:uiPriority="64" w:unhideWhenUsed="0"/>
+    <w:lsdException w:name="Medium List 1 Accent 6" w:semiHidden="0" w:uiPriority="65" w:unhideWhenUsed="0"/>
+    <w:lsdException w:name="Medium List 2 Accent 6" w:semiHidden="0" w:uiPriority="66" w:unhideWhenUsed="0"/>
+    <w:lsdException w:name="Medium Grid 1 Accent 6" w:semiHidden="0" w:uiPriority="67" w:unhideWhenUsed="0"/>
+    <w:lsdException w:name="Medium Grid 2 Accent 6" w:semiHidden="0" w:uiPriority="68" w:unhideWhenUsed="0"/>
+    <w:lsdException w:name="Medium Grid 3 Accent 6" w:semiHidden="0" w:uiPriority="69" w:unhideWhenUsed="0"/>
+    <w:lsdException w:name="Dark List Accent 6" w:semiHidden="0" w:uiPriority="70" w:unhideWhenUsed="0"/>
+    <w:lsdException w:name="Colorful Shading Accent 6" w:semiHidden="0" w:uiPriority="71" w:unhideWhenUsed="0"/>
+    <w:lsdException w:name="Colorful List Accent 6" w:semiHidden="0" w:uiPriority="72" w:unhideWhenUsed="0"/>
+    <w:lsdException w:name="Colorful Grid Accent 6" w:semiHidden="0" w:uiPriority="73" w:unhideWhenUsed="0"/>
+    <w:lsdException w:name="Subtle Emphasis" w:semiHidden="0" w:uiPriority="19" w:unhideWhenUsed="0" w:qFormat="1"/>
+    <w:lsdException w:name="Intense Emphasis" w:semiHidden="0" w:uiPriority="21" w:unhideWhenUsed="0" w:qFormat="1"/>
+    <w:lsdException w:name="Subtle Reference" w:semiHidden="0" w:uiPriority="31" w:unhideWhenUsed="0" w:qFormat="1"/>
+    <w:lsdException w:name="Intense Reference" w:semiHidden="0" w:uiPriority="32" w:unhideWhenUsed="0" w:qFormat="1"/>
+    <w:lsdException w:name="Book Title" w:semiHidden="0" w:uiPriority="33" w:unhideWhenUsed="0" w:qFormat="1"/>
+    <w:lsdException w:name="Bibliography" w:uiPriority="37"/>
+    <w:lsdException w:name="TOC Heading" w:uiPriority="39" w:qFormat="1"/>
   </w:latentStyles>
   <w:style w:type="paragraph" w:default="1" w:styleId="Normal">
     <w:name w:val="Normal"/>
     <w:qFormat/>
+    <w:rsid w:val="004835F6"/>
   </w:style>
   <w:style w:type="paragraph" w:styleId="Heading1">
     <w:name w:val="heading 1"/>
@@ -1726,6 +1491,7 @@
     <w:uiPriority w:val="99"/>
     <w:semiHidden/>
     <w:unhideWhenUsed/>
+    <w:qFormat/>
     <w:tblPr>
       <w:tblInd w:w="0" w:type="dxa"/>
       <w:tblCellMar>
@@ -1916,7 +1682,7 @@
     </a:clrScheme>
     <a:fontScheme name="Office">
       <a:majorFont>
-        <a:latin typeface="Calibri Light" panose="020F0302020204030204"/>
+        <a:latin typeface="Calibri Light"/>
         <a:ea typeface=""/>
         <a:cs typeface=""/>
         <a:font script="Jpan" typeface="ＭＳ ゴシック"/>
@@ -1951,7 +1717,7 @@
         <a:font script="Geor" typeface="Sylfaen"/>
       </a:majorFont>
       <a:minorFont>
-        <a:latin typeface="Calibri" panose="020F0502020204030204"/>
+        <a:latin typeface="Calibri"/>
         <a:ea typeface=""/>
         <a:cs typeface=""/>
         <a:font script="Jpan" typeface="ＭＳ 明朝"/>
@@ -2128,7 +1894,7 @@
   <a:extraClrSchemeLst/>
   <a:extLst>
     <a:ext uri="{05A4C25C-085E-4340-85A3-A5531E510DB2}">
-      <thm15:themeFamily xmlns:thm15="http://schemas.microsoft.com/office/thememl/2012/main" name="Office Theme" id="{62F939B6-93AF-4DB8-9C6B-D6C7DFDC589F}" vid="{4A3C46E8-61CC-4603-A589-7422A47A8E4A}"/>
+      <thm15:themeFamily xmlns:thm15="http://schemas.microsoft.com/office/thememl/2012/main" xmlns="" name="Office Theme" id="{62F939B6-93AF-4DB8-9C6B-D6C7DFDC589F}" vid="{4A3C46E8-61CC-4603-A589-7422A47A8E4A}"/>
     </a:ext>
   </a:extLst>
 </a:theme>

</xml_diff>

<commit_message>
Added some more information to written part.
</commit_message>
<xml_diff>
--- a/Written/2508ICT Principles of Intelligent Systems.docx
+++ b/Written/2508ICT Principles of Intelligent Systems.docx
@@ -841,11 +841,304 @@
     <w:p/>
     <w:p>
       <w:r>
-        <w:t xml:space="preserve">Run time - </w:t>
+        <w:t xml:space="preserve">Run time </w:t>
+      </w:r>
+      <w:r>
+        <w:t>–</w:t>
+      </w:r>
+      <w:r>
+        <w:t xml:space="preserve"> </w:t>
       </w:r>
       <w:bookmarkStart w:id="0" w:name="_GoBack"/>
       <w:bookmarkEnd w:id="0"/>
-    </w:p>
+      <w:proofErr w:type="gramStart"/>
+      <w:r>
+        <w:rPr>
+          <w:caps/>
+        </w:rPr>
+        <w:t>I can’t seem to</w:t>
+      </w:r>
+      <w:r>
+        <w:rPr>
+          <w:caps/>
+        </w:rPr>
+        <w:t xml:space="preserve"> get a</w:t>
+      </w:r>
+      <w:proofErr w:type="gramEnd"/>
+      <w:r>
+        <w:rPr>
+          <w:caps/>
+        </w:rPr>
+        <w:t xml:space="preserve"> 14 day roster to</w:t>
+      </w:r>
+      <w:r>
+        <w:rPr>
+          <w:caps/>
+        </w:rPr>
+        <w:t xml:space="preserve"> work. I gave up after 30 min.</w:t>
+      </w:r>
+    </w:p>
+    <w:p>
+      <w:pPr>
+        <w:pStyle w:val="Heading2"/>
+      </w:pPr>
+      <w:r>
+        <w:t>Run 2</w:t>
+      </w:r>
+    </w:p>
+    <w:p>
+      <w:pPr>
+        <w:pStyle w:val="ListParagraph"/>
+        <w:numPr>
+          <w:ilvl w:val="0"/>
+          <w:numId w:val="3"/>
+        </w:numPr>
+      </w:pPr>
+      <w:r>
+        <w:t>1</w:t>
+      </w:r>
+      <w:r>
+        <w:t>2</w:t>
+      </w:r>
+      <w:r>
+        <w:t xml:space="preserve"> Nurses over a period of 7 Days.</w:t>
+      </w:r>
+    </w:p>
+    <w:p>
+      <w:pPr>
+        <w:pStyle w:val="ListParagraph"/>
+        <w:numPr>
+          <w:ilvl w:val="0"/>
+          <w:numId w:val="3"/>
+        </w:numPr>
+      </w:pPr>
+      <w:r>
+        <w:t>4 SRN Nurses a</w:t>
+      </w:r>
+      <w:r>
+        <w:t>nd 8</w:t>
+      </w:r>
+      <w:r>
+        <w:t xml:space="preserve"> RN Nurses</w:t>
+      </w:r>
+    </w:p>
+    <w:p>
+      <w:pPr>
+        <w:pStyle w:val="ListParagraph"/>
+        <w:numPr>
+          <w:ilvl w:val="0"/>
+          <w:numId w:val="3"/>
+        </w:numPr>
+      </w:pPr>
+      <w:r>
+        <w:t>Shift Pattern</w:t>
+      </w:r>
+    </w:p>
+    <w:p>
+      <w:pPr>
+        <w:pStyle w:val="ListParagraph"/>
+        <w:numPr>
+          <w:ilvl w:val="1"/>
+          <w:numId w:val="3"/>
+        </w:numPr>
+      </w:pPr>
+      <w:r>
+        <w:t>D</w:t>
+      </w:r>
+    </w:p>
+    <w:p>
+      <w:pPr>
+        <w:pStyle w:val="ListParagraph"/>
+        <w:numPr>
+          <w:ilvl w:val="1"/>
+          <w:numId w:val="3"/>
+        </w:numPr>
+      </w:pPr>
+      <w:r>
+        <w:t>DN</w:t>
+      </w:r>
+    </w:p>
+    <w:p>
+      <w:pPr>
+        <w:pStyle w:val="ListParagraph"/>
+        <w:numPr>
+          <w:ilvl w:val="1"/>
+          <w:numId w:val="3"/>
+        </w:numPr>
+      </w:pPr>
+      <w:r>
+        <w:t>DN</w:t>
+      </w:r>
+    </w:p>
+    <w:p>
+      <w:pPr>
+        <w:pStyle w:val="ListParagraph"/>
+        <w:numPr>
+          <w:ilvl w:val="1"/>
+          <w:numId w:val="3"/>
+        </w:numPr>
+      </w:pPr>
+      <w:r>
+        <w:lastRenderedPageBreak/>
+        <w:t>DN</w:t>
+      </w:r>
+    </w:p>
+    <w:p>
+      <w:pPr>
+        <w:pStyle w:val="ListParagraph"/>
+        <w:numPr>
+          <w:ilvl w:val="1"/>
+          <w:numId w:val="3"/>
+        </w:numPr>
+      </w:pPr>
+      <w:r>
+        <w:t>D</w:t>
+      </w:r>
+    </w:p>
+    <w:p>
+      <w:pPr>
+        <w:pStyle w:val="ListParagraph"/>
+        <w:numPr>
+          <w:ilvl w:val="1"/>
+          <w:numId w:val="3"/>
+        </w:numPr>
+      </w:pPr>
+      <w:r>
+        <w:t>D</w:t>
+      </w:r>
+    </w:p>
+    <w:p>
+      <w:pPr>
+        <w:pStyle w:val="ListParagraph"/>
+        <w:numPr>
+          <w:ilvl w:val="1"/>
+          <w:numId w:val="3"/>
+        </w:numPr>
+      </w:pPr>
+      <w:r>
+        <w:t>D</w:t>
+      </w:r>
+    </w:p>
+    <w:p>
+      <w:pPr>
+        <w:pStyle w:val="ListParagraph"/>
+        <w:numPr>
+          <w:ilvl w:val="1"/>
+          <w:numId w:val="3"/>
+        </w:numPr>
+      </w:pPr>
+      <w:r>
+        <w:t>D</w:t>
+      </w:r>
+    </w:p>
+    <w:p>
+      <w:pPr>
+        <w:pStyle w:val="ListParagraph"/>
+        <w:numPr>
+          <w:ilvl w:val="1"/>
+          <w:numId w:val="3"/>
+        </w:numPr>
+      </w:pPr>
+      <w:r>
+        <w:t>D</w:t>
+      </w:r>
+    </w:p>
+    <w:p>
+      <w:pPr>
+        <w:pStyle w:val="ListParagraph"/>
+        <w:numPr>
+          <w:ilvl w:val="1"/>
+          <w:numId w:val="3"/>
+        </w:numPr>
+      </w:pPr>
+      <w:r>
+        <w:t>DN</w:t>
+      </w:r>
+    </w:p>
+    <w:p>
+      <w:pPr>
+        <w:pStyle w:val="ListParagraph"/>
+        <w:numPr>
+          <w:ilvl w:val="1"/>
+          <w:numId w:val="3"/>
+        </w:numPr>
+      </w:pPr>
+      <w:r>
+        <w:t>N</w:t>
+      </w:r>
+    </w:p>
+    <w:p>
+      <w:pPr>
+        <w:pStyle w:val="ListParagraph"/>
+        <w:numPr>
+          <w:ilvl w:val="1"/>
+          <w:numId w:val="3"/>
+        </w:numPr>
+      </w:pPr>
+      <w:r>
+        <w:t>N</w:t>
+      </w:r>
+    </w:p>
+    <w:p>
+      <w:pPr>
+        <w:pStyle w:val="ListParagraph"/>
+        <w:numPr>
+          <w:ilvl w:val="0"/>
+          <w:numId w:val="4"/>
+        </w:numPr>
+      </w:pPr>
+      <w:r>
+        <w:t>No Preset Shifts</w:t>
+      </w:r>
+    </w:p>
+    <w:p>
+      <w:pPr>
+        <w:pStyle w:val="ListParagraph"/>
+        <w:numPr>
+          <w:ilvl w:val="0"/>
+          <w:numId w:val="4"/>
+        </w:numPr>
+      </w:pPr>
+      <w:r>
+        <w:t>No preset staffing requirements</w:t>
+      </w:r>
+    </w:p>
+    <w:p>
+      <w:r>
+        <w:t>Results:</w:t>
+      </w:r>
+    </w:p>
+    <w:p>
+      <w:r>
+        <w:t xml:space="preserve">Run time </w:t>
+      </w:r>
+      <w:proofErr w:type="gramStart"/>
+      <w:r>
+        <w:t xml:space="preserve">-  </w:t>
+      </w:r>
+      <w:r>
+        <w:rPr>
+          <w:caps/>
+        </w:rPr>
+        <w:t>ALLOWING</w:t>
+      </w:r>
+      <w:proofErr w:type="gramEnd"/>
+      <w:r>
+        <w:rPr>
+          <w:caps/>
+        </w:rPr>
+        <w:t xml:space="preserve"> FOR 1m10s FOR EACH NURSE</w:t>
+      </w:r>
+      <w:r>
+        <w:t xml:space="preserve">. </w:t>
+      </w:r>
+      <w:proofErr w:type="gramStart"/>
+      <w:r>
+        <w:t>STILL RUNNING AFTER 20MINS.</w:t>
+      </w:r>
+      <w:proofErr w:type="gramEnd"/>
+    </w:p>
+    <w:p/>
     <w:p>
       <w:pPr>
         <w:pStyle w:val="Heading1"/>
@@ -870,7 +1163,6 @@
     <w:p/>
     <w:p>
       <w:r>
-        <w:lastRenderedPageBreak/>
         <w:t xml:space="preserve">The program includes a fully functioning GUI that sits on top of the solver functions, it can display multiple Wards all with their own set of nurses, </w:t>
       </w:r>
       <w:proofErr w:type="gramStart"/>
@@ -1152,9 +1444,122 @@
     </w:lvl>
   </w:abstractNum>
   <w:abstractNum w:abstractNumId="2">
+    <w:nsid w:val="5BA8062F"/>
+    <w:multiLevelType w:val="hybridMultilevel"/>
+    <w:tmpl w:val="ED8E1386"/>
+    <w:lvl w:ilvl="0" w:tplc="04090001">
+      <w:start w:val="1"/>
+      <w:numFmt w:val="bullet"/>
+      <w:lvlText w:val=""/>
+      <w:lvlJc w:val="left"/>
+      <w:pPr>
+        <w:ind w:left="720" w:hanging="360"/>
+      </w:pPr>
+      <w:rPr>
+        <w:rFonts w:ascii="Symbol" w:hAnsi="Symbol" w:hint="default"/>
+      </w:rPr>
+    </w:lvl>
+    <w:lvl w:ilvl="1" w:tplc="04090003" w:tentative="1">
+      <w:start w:val="1"/>
+      <w:numFmt w:val="bullet"/>
+      <w:lvlText w:val="o"/>
+      <w:lvlJc w:val="left"/>
+      <w:pPr>
+        <w:ind w:left="1440" w:hanging="360"/>
+      </w:pPr>
+      <w:rPr>
+        <w:rFonts w:ascii="Courier New" w:hAnsi="Courier New" w:cs="Courier New" w:hint="default"/>
+      </w:rPr>
+    </w:lvl>
+    <w:lvl w:ilvl="2" w:tplc="04090005" w:tentative="1">
+      <w:start w:val="1"/>
+      <w:numFmt w:val="bullet"/>
+      <w:lvlText w:val=""/>
+      <w:lvlJc w:val="left"/>
+      <w:pPr>
+        <w:ind w:left="2160" w:hanging="360"/>
+      </w:pPr>
+      <w:rPr>
+        <w:rFonts w:ascii="Wingdings" w:hAnsi="Wingdings" w:hint="default"/>
+      </w:rPr>
+    </w:lvl>
+    <w:lvl w:ilvl="3" w:tplc="04090001" w:tentative="1">
+      <w:start w:val="1"/>
+      <w:numFmt w:val="bullet"/>
+      <w:lvlText w:val=""/>
+      <w:lvlJc w:val="left"/>
+      <w:pPr>
+        <w:ind w:left="2880" w:hanging="360"/>
+      </w:pPr>
+      <w:rPr>
+        <w:rFonts w:ascii="Symbol" w:hAnsi="Symbol" w:hint="default"/>
+      </w:rPr>
+    </w:lvl>
+    <w:lvl w:ilvl="4" w:tplc="04090003" w:tentative="1">
+      <w:start w:val="1"/>
+      <w:numFmt w:val="bullet"/>
+      <w:lvlText w:val="o"/>
+      <w:lvlJc w:val="left"/>
+      <w:pPr>
+        <w:ind w:left="3600" w:hanging="360"/>
+      </w:pPr>
+      <w:rPr>
+        <w:rFonts w:ascii="Courier New" w:hAnsi="Courier New" w:cs="Courier New" w:hint="default"/>
+      </w:rPr>
+    </w:lvl>
+    <w:lvl w:ilvl="5" w:tplc="04090005" w:tentative="1">
+      <w:start w:val="1"/>
+      <w:numFmt w:val="bullet"/>
+      <w:lvlText w:val=""/>
+      <w:lvlJc w:val="left"/>
+      <w:pPr>
+        <w:ind w:left="4320" w:hanging="360"/>
+      </w:pPr>
+      <w:rPr>
+        <w:rFonts w:ascii="Wingdings" w:hAnsi="Wingdings" w:hint="default"/>
+      </w:rPr>
+    </w:lvl>
+    <w:lvl w:ilvl="6" w:tplc="04090001" w:tentative="1">
+      <w:start w:val="1"/>
+      <w:numFmt w:val="bullet"/>
+      <w:lvlText w:val=""/>
+      <w:lvlJc w:val="left"/>
+      <w:pPr>
+        <w:ind w:left="5040" w:hanging="360"/>
+      </w:pPr>
+      <w:rPr>
+        <w:rFonts w:ascii="Symbol" w:hAnsi="Symbol" w:hint="default"/>
+      </w:rPr>
+    </w:lvl>
+    <w:lvl w:ilvl="7" w:tplc="04090003" w:tentative="1">
+      <w:start w:val="1"/>
+      <w:numFmt w:val="bullet"/>
+      <w:lvlText w:val="o"/>
+      <w:lvlJc w:val="left"/>
+      <w:pPr>
+        <w:ind w:left="5760" w:hanging="360"/>
+      </w:pPr>
+      <w:rPr>
+        <w:rFonts w:ascii="Courier New" w:hAnsi="Courier New" w:cs="Courier New" w:hint="default"/>
+      </w:rPr>
+    </w:lvl>
+    <w:lvl w:ilvl="8" w:tplc="04090005" w:tentative="1">
+      <w:start w:val="1"/>
+      <w:numFmt w:val="bullet"/>
+      <w:lvlText w:val=""/>
+      <w:lvlJc w:val="left"/>
+      <w:pPr>
+        <w:ind w:left="6480" w:hanging="360"/>
+      </w:pPr>
+      <w:rPr>
+        <w:rFonts w:ascii="Wingdings" w:hAnsi="Wingdings" w:hint="default"/>
+      </w:rPr>
+    </w:lvl>
+  </w:abstractNum>
+  <w:abstractNum w:abstractNumId="3">
     <w:nsid w:val="5CA6084D"/>
     <w:multiLevelType w:val="hybridMultilevel"/>
-    <w:tmpl w:val="5CD6E8D6"/>
+    <w:tmpl w:val="0A361FAE"/>
     <w:lvl w:ilvl="0" w:tplc="04090001">
       <w:start w:val="1"/>
       <w:numFmt w:val="bullet"/>
@@ -1167,7 +1572,7 @@
         <w:rFonts w:ascii="Symbol" w:hAnsi="Symbol" w:hint="default"/>
       </w:rPr>
     </w:lvl>
-    <w:lvl w:ilvl="1" w:tplc="04090003" w:tentative="1">
+    <w:lvl w:ilvl="1" w:tplc="04090003">
       <w:start w:val="1"/>
       <w:numFmt w:val="bullet"/>
       <w:lvlText w:val="o"/>
@@ -1271,6 +1676,9 @@
     <w:abstractNumId w:val="1"/>
   </w:num>
   <w:num w:numId="3">
+    <w:abstractNumId w:val="3"/>
+  </w:num>
+  <w:num w:numId="4">
     <w:abstractNumId w:val="2"/>
   </w:num>
 </w:numbering>
@@ -1894,7 +2302,7 @@
   <a:extraClrSchemeLst/>
   <a:extLst>
     <a:ext uri="{05A4C25C-085E-4340-85A3-A5531E510DB2}">
-      <thm15:themeFamily xmlns:thm15="http://schemas.microsoft.com/office/thememl/2012/main" xmlns="" name="Office Theme" id="{62F939B6-93AF-4DB8-9C6B-D6C7DFDC589F}" vid="{4A3C46E8-61CC-4603-A589-7422A47A8E4A}"/>
+      <thm15:themeFamily xmlns="" xmlns:thm15="http://schemas.microsoft.com/office/thememl/2012/main" name="Office Theme" id="{62F939B6-93AF-4DB8-9C6B-D6C7DFDC589F}" vid="{4A3C46E8-61CC-4603-A589-7422A47A8E4A}"/>
     </a:ext>
   </a:extLst>
 </a:theme>

</xml_diff>

<commit_message>
Finished report and added all files to a zip for submission
</commit_message>
<xml_diff>
--- a/Written/2508ICT Principles of Intelligent Systems.docx
+++ b/Written/2508ICT Principles of Intelligent Systems.docx
@@ -57,7 +57,6 @@
         <w:t>Problem State Space Representation</w:t>
       </w:r>
     </w:p>
-    <w:p/>
     <w:p>
       <w:r>
         <w:t xml:space="preserve">The problem is defined using a set of objects that represent different levels of the </w:t>
@@ -71,7 +70,6 @@
         <w:t xml:space="preserve"> system that was described in the assignment brief.</w:t>
       </w:r>
     </w:p>
-    <w:p/>
     <w:p>
       <w:r>
         <w:t>Nurse:</w:t>
@@ -139,13 +137,11 @@
         <w:t xml:space="preserve"> from the Roster class and has a value of either: NOT_SET (-1), Day off (0), day shift (1) or night shift (2).</w:t>
       </w:r>
     </w:p>
-    <w:p/>
     <w:p>
       <w:r>
         <w:t>These variables are all used in deciding if the given nurse is able to take a shift that the program tries to give to her, so for example if the nurse is on shift pattern D and the program attempts to assign her a shift type of N, it would return false and not allow for the shift to be set.</w:t>
       </w:r>
     </w:p>
-    <w:p/>
     <w:p>
       <w:r>
         <w:t>Roster:</w:t>
@@ -171,82 +167,86 @@
     </w:p>
     <w:p>
       <w:r>
+        <w:t>Problem:</w:t>
+      </w:r>
+    </w:p>
+    <w:p>
+      <w:r>
+        <w:t xml:space="preserve">The problem class is the main class that holds all the required information for the </w:t>
+      </w:r>
+      <w:proofErr w:type="spellStart"/>
+      <w:r>
+        <w:t>rostering</w:t>
+      </w:r>
+      <w:proofErr w:type="spellEnd"/>
+      <w:r>
+        <w:t xml:space="preserve"> program. It is the one that has the majority of the methods that are called for deciding if a shift can be assigned and if the overall roster is doable or not.</w:t>
+      </w:r>
+    </w:p>
+    <w:p>
+      <w:proofErr w:type="spellStart"/>
+      <w:proofErr w:type="gramStart"/>
+      <w:r>
         <w:lastRenderedPageBreak/>
-        <w:t>Problem:</w:t>
-      </w:r>
-    </w:p>
-    <w:p>
-      <w:r>
-        <w:t xml:space="preserve">The problem class is the main class that holds all the required information for the </w:t>
-      </w:r>
-      <w:proofErr w:type="spellStart"/>
-      <w:r>
-        <w:t>rostering</w:t>
-      </w:r>
-      <w:proofErr w:type="spellEnd"/>
-      <w:r>
-        <w:t xml:space="preserve"> program. It is the one that has the majority of the methods that are called for deciding if a shift can be assigned and if the overall roster is doable or not.</w:t>
+        <w:t>nurseList</w:t>
+      </w:r>
+      <w:proofErr w:type="spellEnd"/>
+      <w:proofErr w:type="gramEnd"/>
+      <w:r>
+        <w:t xml:space="preserve"> – this is an array that holds a list of Nurse Objects, this array is used in parallel with the roster object to represent the nurses and their shifts.</w:t>
+      </w:r>
+    </w:p>
+    <w:p>
+      <w:r>
+        <w:t>Roster – This is a roster object that is created from the given number of nurses and the roster length.</w:t>
       </w:r>
     </w:p>
     <w:p>
       <w:proofErr w:type="spellStart"/>
       <w:proofErr w:type="gramStart"/>
       <w:r>
-        <w:t>nurseList</w:t>
+        <w:t>maxShifts</w:t>
       </w:r>
       <w:proofErr w:type="spellEnd"/>
       <w:proofErr w:type="gramEnd"/>
       <w:r>
-        <w:t xml:space="preserve"> – this is an array that holds a list of Nurse Objects, this array is used in parallel with the roster object to represent the nurses and their shifts.</w:t>
-      </w:r>
-    </w:p>
-    <w:p>
-      <w:r>
-        <w:t>Roster – This is a roster object that is created from the given number of nurses and the roster length.</w:t>
-      </w:r>
-    </w:p>
-    <w:p>
+        <w:t xml:space="preserve"> – This represents the maximum number of shifts that a nurse is able to work during the roster, it is defined by the system when the problem object is created and set to either 5 or 10 depending on if the roster length is 7 or 14 days.</w:t>
+      </w:r>
+    </w:p>
+    <w:p>
+      <w:proofErr w:type="spellStart"/>
+      <w:r>
+        <w:t>minShiftDay</w:t>
+      </w:r>
+      <w:proofErr w:type="spellEnd"/>
+      <w:r>
+        <w:t xml:space="preserve"> / </w:t>
+      </w:r>
+      <w:proofErr w:type="spellStart"/>
+      <w:r>
+        <w:t>minShiftNight</w:t>
+      </w:r>
+      <w:proofErr w:type="spellEnd"/>
+      <w:r>
+        <w:t xml:space="preserve"> – these are two arrays that work in parallel with the roster object to define the minimum staffing requirements for each day, they are set automatically by the system if no input was defined by the user, but can contain any value.</w:t>
+      </w:r>
+    </w:p>
+    <w:p>
+      <w:r>
+        <w:t xml:space="preserve">As specified above, the majority of the non-numerical constraints have been translated into numerical ones by the use of </w:t>
+      </w:r>
       <w:proofErr w:type="spellStart"/>
       <w:proofErr w:type="gramStart"/>
       <w:r>
-        <w:t>maxShifts</w:t>
-      </w:r>
-      <w:proofErr w:type="spellEnd"/>
+        <w:t>Enums</w:t>
+      </w:r>
+      <w:proofErr w:type="spellEnd"/>
+      <w:r>
+        <w:t>,</w:t>
+      </w:r>
       <w:proofErr w:type="gramEnd"/>
       <w:r>
-        <w:t xml:space="preserve"> – This represents the maximum number of shifts that a nurse is able to work during the roster, it is defined by the system when the problem object is created and set to either 5 or 10 depending on if the roster length is 7 or 14 days.</w:t>
-      </w:r>
-    </w:p>
-    <w:p>
-      <w:proofErr w:type="spellStart"/>
-      <w:r>
-        <w:t>minShiftDay</w:t>
-      </w:r>
-      <w:proofErr w:type="spellEnd"/>
-      <w:r>
-        <w:t xml:space="preserve"> / </w:t>
-      </w:r>
-      <w:proofErr w:type="spellStart"/>
-      <w:r>
-        <w:t>minShiftNight</w:t>
-      </w:r>
-      <w:proofErr w:type="spellEnd"/>
-      <w:r>
-        <w:t xml:space="preserve"> – these are two arrays that work in parallel with the roster object to define the minimum staffing requirements for each day, they are set automatically by the system if no input was defined by the user, but can contain any value.</w:t>
-      </w:r>
-    </w:p>
-    <w:p/>
-    <w:p>
-      <w:r>
-        <w:t xml:space="preserve">As specified above, the majority of the non-numerical constraints have been translated into numerical ones by the use of </w:t>
-      </w:r>
-      <w:proofErr w:type="spellStart"/>
-      <w:r>
-        <w:t>Enums</w:t>
-      </w:r>
-      <w:proofErr w:type="spellEnd"/>
-      <w:r>
-        <w:t>, these are used to set the properties of everything in the program so that stray values are kept out. As they are all set to numbers and all kept within certain values, this means that comparisons are easier to do, and thus a lot of the constraints that were specified are reduced to simple number comparisons which can be used to return Boolean values.</w:t>
+        <w:t xml:space="preserve"> these are used to set the properties of everything in the program so that stray values are kept out. As they are all set to numbers and all kept within certain values, this means that comparisons are easier to do, and thus a lot of the constraints that were specified are reduced to simple number comparisons which can be used to return Boolean values.</w:t>
       </w:r>
     </w:p>
     <w:p>
@@ -257,7 +257,6 @@
         <w:t>Program Explanation</w:t>
       </w:r>
     </w:p>
-    <w:p/>
     <w:p>
       <w:r>
         <w:t>The program uses the recursive backtracking method of solving the problem, this was selected simply because it is a very easy to understand algorithm and therefore it was easier to understand from the ground up and build from scratch. While the system uses very basic backtracking to do the search, it does have some checks at the beginning, before the searching even really begins, to make sure that some of the things that are easily avoidable and would cause failure of the search but after a lot of processing are weeded out.</w:t>
@@ -278,7 +277,6 @@
         <w:pStyle w:val="Heading1"/>
       </w:pPr>
       <w:r>
-        <w:lastRenderedPageBreak/>
         <w:t>Experimental Results</w:t>
       </w:r>
     </w:p>
@@ -383,6 +381,7 @@
         </w:numPr>
       </w:pPr>
       <w:r>
+        <w:lastRenderedPageBreak/>
         <w:t>D</w:t>
       </w:r>
     </w:p>
@@ -434,7 +433,6 @@
         <w:t>No preset staffing requirements</w:t>
       </w:r>
     </w:p>
-    <w:p/>
     <w:p>
       <w:r>
         <w:t>Result:</w:t>
@@ -812,7 +810,6 @@
         <w:t>Run time – 4 min 6 seconds</w:t>
       </w:r>
     </w:p>
-    <w:p/>
     <w:p>
       <w:pPr>
         <w:pStyle w:val="Heading2"/>
@@ -837,45 +834,22 @@
       <w:r>
         <w:t>Results:</w:t>
       </w:r>
-    </w:p>
-    <w:p/>
+      <w:r>
+        <w:t xml:space="preserve"> No results.</w:t>
+      </w:r>
+    </w:p>
     <w:p>
       <w:r>
         <w:t xml:space="preserve">Run time </w:t>
       </w:r>
       <w:r>
-        <w:t>–</w:t>
-      </w:r>
-      <w:r>
-        <w:t xml:space="preserve"> </w:t>
-      </w:r>
-      <w:bookmarkStart w:id="0" w:name="_GoBack"/>
-      <w:bookmarkEnd w:id="0"/>
-      <w:proofErr w:type="gramStart"/>
-      <w:r>
-        <w:rPr>
-          <w:caps/>
-        </w:rPr>
-        <w:t>I can’t seem to</w:t>
-      </w:r>
-      <w:r>
-        <w:rPr>
-          <w:caps/>
-        </w:rPr>
-        <w:t xml:space="preserve"> get a</w:t>
-      </w:r>
-      <w:proofErr w:type="gramEnd"/>
-      <w:r>
-        <w:rPr>
-          <w:caps/>
-        </w:rPr>
-        <w:t xml:space="preserve"> 14 day roster to</w:t>
-      </w:r>
-      <w:r>
-        <w:rPr>
-          <w:caps/>
-        </w:rPr>
-        <w:t xml:space="preserve"> work. I gave up after 30 min.</w:t>
+        <w:t xml:space="preserve">– </w:t>
+      </w:r>
+      <w:r>
+        <w:t>Cancelled</w:t>
+      </w:r>
+      <w:r>
+        <w:t xml:space="preserve"> after 30 minutes. This run exceeded reasonable time.</w:t>
       </w:r>
     </w:p>
     <w:p>
@@ -883,7 +857,7 @@
         <w:pStyle w:val="Heading2"/>
       </w:pPr>
       <w:r>
-        <w:t>Run 2</w:t>
+        <w:t>Run 3</w:t>
       </w:r>
     </w:p>
     <w:p>
@@ -979,7 +953,6 @@
         </w:numPr>
       </w:pPr>
       <w:r>
-        <w:lastRenderedPageBreak/>
         <w:t>DN</w:t>
       </w:r>
     </w:p>
@@ -1105,104 +1078,137 @@
     </w:p>
     <w:p>
       <w:r>
-        <w:t>Results:</w:t>
-      </w:r>
-    </w:p>
-    <w:p>
-      <w:r>
-        <w:t xml:space="preserve">Run time </w:t>
+        <w:t>Results: No results.</w:t>
+      </w:r>
+    </w:p>
+    <w:p>
+      <w:r>
+        <w:t xml:space="preserve">Run time – </w:t>
+      </w:r>
+      <w:r>
+        <w:t>Cancelled</w:t>
+      </w:r>
+      <w:r>
+        <w:t xml:space="preserve"> after 30 minutes. This run exceeded reasonable time.</w:t>
+      </w:r>
+    </w:p>
+    <w:p>
+      <w:pPr>
+        <w:pStyle w:val="Heading1"/>
+      </w:pPr>
+      <w:r>
+        <w:lastRenderedPageBreak/>
+        <w:t>Phase Transition Behavior</w:t>
+      </w:r>
+    </w:p>
+    <w:p>
+      <w:r>
+        <w:t xml:space="preserve">The program is able to correctly and easily solve a roster with 7 nurses. If the ward has 4 nurses or less the algorithm will fail. Any more nurses then 7 in a ward will start to increase the run time of the roster solver. The run time is increased exponentially for each nurse over 7 in a ward. </w:t>
+      </w:r>
+    </w:p>
+    <w:p>
+      <w:r>
+        <w:t>When the ward is set to a fortnightly roster the time it takes to solve a roster increases drastically. We have been unable to correctly solve a fortnightly roster, even with the minimum amount of nurses.</w:t>
+      </w:r>
+    </w:p>
+    <w:p>
+      <w:pPr>
+        <w:pStyle w:val="Heading1"/>
+      </w:pPr>
+      <w:r>
+        <w:t>Special Included Features</w:t>
+      </w:r>
+    </w:p>
+    <w:p>
+      <w:r>
+        <w:t xml:space="preserve">The program includes a fully functioning GUI that sits on top of the solver functions, it can display multiple Wards all with their own set of nurses, </w:t>
       </w:r>
       <w:proofErr w:type="gramStart"/>
       <w:r>
-        <w:t xml:space="preserve">-  </w:t>
-      </w:r>
-      <w:r>
-        <w:rPr>
-          <w:caps/>
-        </w:rPr>
-        <w:t>ALLOWING</w:t>
+        <w:t>all</w:t>
       </w:r>
       <w:proofErr w:type="gramEnd"/>
       <w:r>
-        <w:rPr>
-          <w:caps/>
-        </w:rPr>
-        <w:t xml:space="preserve"> FOR 1m10s FOR EACH NURSE</w:t>
-      </w:r>
-      <w:r>
-        <w:t xml:space="preserve">. </w:t>
-      </w:r>
-      <w:proofErr w:type="gramStart"/>
-      <w:r>
-        <w:t>STILL RUNNING AFTER 20MINS.</w:t>
-      </w:r>
-      <w:proofErr w:type="gramEnd"/>
-    </w:p>
-    <w:p/>
+        <w:t xml:space="preserve"> these settings can then be saved for running at another time.</w:t>
+      </w:r>
+    </w:p>
+    <w:p>
+      <w:r>
+        <w:t xml:space="preserve">The </w:t>
+      </w:r>
+      <w:proofErr w:type="spellStart"/>
+      <w:r>
+        <w:t>RosterSolver</w:t>
+      </w:r>
+      <w:proofErr w:type="spellEnd"/>
+      <w:r>
+        <w:t xml:space="preserve"> class file also contains a variable which can be used as a switch to determine the direction that the search moves in, these two options are to either attempt to fill in the data for a nurse first, or to attempt to fill in the data for a day first. This choice has a significant impact on the speed of completion of the program, it is set to Day first by default as the nurse first approach did not seem to return results in a timely manner.</w:t>
+      </w:r>
+    </w:p>
+    <w:p>
+      <w:r>
+        <w:t>The program was also all created from scratch using only the information in the lecture slides to build the algorithm from, this was done as it was seen as a better way to get to understand the way that the algorithm works, rather than using any of the pre made ones which would be potentially cumbersome, but also detract from some of the potential learning.</w:t>
+      </w:r>
+    </w:p>
     <w:p>
       <w:pPr>
         <w:pStyle w:val="Heading1"/>
       </w:pPr>
       <w:r>
-        <w:t>Phase Transition Behavior</w:t>
-      </w:r>
-    </w:p>
-    <w:p>
-      <w:r>
-        <w:t>FIND OUT WHAT THIS MEANS</w:t>
-      </w:r>
-    </w:p>
-    <w:p>
-      <w:pPr>
-        <w:pStyle w:val="Heading1"/>
-      </w:pPr>
-      <w:r>
-        <w:t>Special Included Features</w:t>
-      </w:r>
-    </w:p>
-    <w:p/>
-    <w:p>
-      <w:r>
-        <w:t xml:space="preserve">The program includes a fully functioning GUI that sits on top of the solver functions, it can display multiple Wards all with their own set of nurses, </w:t>
-      </w:r>
-      <w:proofErr w:type="gramStart"/>
-      <w:r>
-        <w:t>all</w:t>
-      </w:r>
-      <w:proofErr w:type="gramEnd"/>
-      <w:r>
-        <w:t xml:space="preserve"> these settings can then be saved for running at another time.</w:t>
-      </w:r>
-    </w:p>
-    <w:p>
-      <w:r>
-        <w:t xml:space="preserve">The </w:t>
-      </w:r>
-      <w:proofErr w:type="spellStart"/>
-      <w:r>
-        <w:t>RosterSolver</w:t>
-      </w:r>
-      <w:proofErr w:type="spellEnd"/>
-      <w:r>
-        <w:t xml:space="preserve"> class file also contains a variable which can be used as a switch to determine the direction that the search moves in, these two options are to either attempt to fill in the data for a nurse first, or to attempt to fill in the data for a day first. This choice has a significant impact on the speed of completion of the program, it is set to Day first by default as the nurse first approach did not seem to return results in a timely manner.</w:t>
-      </w:r>
-    </w:p>
-    <w:p>
-      <w:r>
-        <w:t>The program was also all created from scratch using only the information in the lecture slides to build the algorithm from, this was done as it was seen as a better way to get to understand the way that the algorithm works, rather than using any of the pre made ones which would be potentially cumbersome, but also detract from some of the potential learning.</w:t>
-      </w:r>
-    </w:p>
-    <w:p>
-      <w:pPr>
-        <w:pStyle w:val="Heading1"/>
-      </w:pPr>
-      <w:r>
         <w:t>Missing Requirements</w:t>
       </w:r>
     </w:p>
     <w:p>
       <w:r>
-        <w:t>WILL SEE HOW IT ENDS UP</w:t>
+        <w:t>Most requirements where included in this assignment. The requirements that were missing are:</w:t>
+      </w:r>
+    </w:p>
+    <w:p>
+      <w:pPr>
+        <w:pStyle w:val="ListParagraph"/>
+        <w:numPr>
+          <w:ilvl w:val="0"/>
+          <w:numId w:val="5"/>
+        </w:numPr>
+      </w:pPr>
+      <w:r>
+        <w:t>No way for the user to enter set roster days for specific nurses.</w:t>
+      </w:r>
+    </w:p>
+    <w:p>
+      <w:pPr>
+        <w:pStyle w:val="ListParagraph"/>
+        <w:numPr>
+          <w:ilvl w:val="0"/>
+          <w:numId w:val="5"/>
+        </w:numPr>
+      </w:pPr>
+      <w:r>
+        <w:t>The number of shits a nurse can have in a single roster is either set at 5 for weekly rosters or 10 for fortnightly rosters.</w:t>
+      </w:r>
+    </w:p>
+    <w:p>
+      <w:pPr>
+        <w:pStyle w:val="ListParagraph"/>
+        <w:numPr>
+          <w:ilvl w:val="0"/>
+          <w:numId w:val="5"/>
+        </w:numPr>
+      </w:pPr>
+      <w:r>
+        <w:t>No heuristics were included into the roster solver to increase the speed of resolving a roster problem.</w:t>
+      </w:r>
+    </w:p>
+    <w:p>
+      <w:pPr>
+        <w:pStyle w:val="ListParagraph"/>
+        <w:numPr>
+          <w:ilvl w:val="0"/>
+          <w:numId w:val="5"/>
+        </w:numPr>
+      </w:pPr>
+      <w:r>
+        <w:t>The program can solve a roster for certain ward configurations but when the roster is too complicated the program cannot solve a roster in a reasonable time.</w:t>
       </w:r>
     </w:p>
     <w:sectPr>
@@ -1669,6 +1675,119 @@
       </w:rPr>
     </w:lvl>
   </w:abstractNum>
+  <w:abstractNum w:abstractNumId="4">
+    <w:nsid w:val="62EE21B6"/>
+    <w:multiLevelType w:val="hybridMultilevel"/>
+    <w:tmpl w:val="FBF0BB5E"/>
+    <w:lvl w:ilvl="0" w:tplc="04090001">
+      <w:start w:val="1"/>
+      <w:numFmt w:val="bullet"/>
+      <w:lvlText w:val=""/>
+      <w:lvlJc w:val="left"/>
+      <w:pPr>
+        <w:ind w:left="720" w:hanging="360"/>
+      </w:pPr>
+      <w:rPr>
+        <w:rFonts w:ascii="Symbol" w:hAnsi="Symbol" w:hint="default"/>
+      </w:rPr>
+    </w:lvl>
+    <w:lvl w:ilvl="1" w:tplc="04090003" w:tentative="1">
+      <w:start w:val="1"/>
+      <w:numFmt w:val="bullet"/>
+      <w:lvlText w:val="o"/>
+      <w:lvlJc w:val="left"/>
+      <w:pPr>
+        <w:ind w:left="1440" w:hanging="360"/>
+      </w:pPr>
+      <w:rPr>
+        <w:rFonts w:ascii="Courier New" w:hAnsi="Courier New" w:cs="Courier New" w:hint="default"/>
+      </w:rPr>
+    </w:lvl>
+    <w:lvl w:ilvl="2" w:tplc="04090005" w:tentative="1">
+      <w:start w:val="1"/>
+      <w:numFmt w:val="bullet"/>
+      <w:lvlText w:val=""/>
+      <w:lvlJc w:val="left"/>
+      <w:pPr>
+        <w:ind w:left="2160" w:hanging="360"/>
+      </w:pPr>
+      <w:rPr>
+        <w:rFonts w:ascii="Wingdings" w:hAnsi="Wingdings" w:hint="default"/>
+      </w:rPr>
+    </w:lvl>
+    <w:lvl w:ilvl="3" w:tplc="04090001" w:tentative="1">
+      <w:start w:val="1"/>
+      <w:numFmt w:val="bullet"/>
+      <w:lvlText w:val=""/>
+      <w:lvlJc w:val="left"/>
+      <w:pPr>
+        <w:ind w:left="2880" w:hanging="360"/>
+      </w:pPr>
+      <w:rPr>
+        <w:rFonts w:ascii="Symbol" w:hAnsi="Symbol" w:hint="default"/>
+      </w:rPr>
+    </w:lvl>
+    <w:lvl w:ilvl="4" w:tplc="04090003" w:tentative="1">
+      <w:start w:val="1"/>
+      <w:numFmt w:val="bullet"/>
+      <w:lvlText w:val="o"/>
+      <w:lvlJc w:val="left"/>
+      <w:pPr>
+        <w:ind w:left="3600" w:hanging="360"/>
+      </w:pPr>
+      <w:rPr>
+        <w:rFonts w:ascii="Courier New" w:hAnsi="Courier New" w:cs="Courier New" w:hint="default"/>
+      </w:rPr>
+    </w:lvl>
+    <w:lvl w:ilvl="5" w:tplc="04090005" w:tentative="1">
+      <w:start w:val="1"/>
+      <w:numFmt w:val="bullet"/>
+      <w:lvlText w:val=""/>
+      <w:lvlJc w:val="left"/>
+      <w:pPr>
+        <w:ind w:left="4320" w:hanging="360"/>
+      </w:pPr>
+      <w:rPr>
+        <w:rFonts w:ascii="Wingdings" w:hAnsi="Wingdings" w:hint="default"/>
+      </w:rPr>
+    </w:lvl>
+    <w:lvl w:ilvl="6" w:tplc="04090001" w:tentative="1">
+      <w:start w:val="1"/>
+      <w:numFmt w:val="bullet"/>
+      <w:lvlText w:val=""/>
+      <w:lvlJc w:val="left"/>
+      <w:pPr>
+        <w:ind w:left="5040" w:hanging="360"/>
+      </w:pPr>
+      <w:rPr>
+        <w:rFonts w:ascii="Symbol" w:hAnsi="Symbol" w:hint="default"/>
+      </w:rPr>
+    </w:lvl>
+    <w:lvl w:ilvl="7" w:tplc="04090003" w:tentative="1">
+      <w:start w:val="1"/>
+      <w:numFmt w:val="bullet"/>
+      <w:lvlText w:val="o"/>
+      <w:lvlJc w:val="left"/>
+      <w:pPr>
+        <w:ind w:left="5760" w:hanging="360"/>
+      </w:pPr>
+      <w:rPr>
+        <w:rFonts w:ascii="Courier New" w:hAnsi="Courier New" w:cs="Courier New" w:hint="default"/>
+      </w:rPr>
+    </w:lvl>
+    <w:lvl w:ilvl="8" w:tplc="04090005" w:tentative="1">
+      <w:start w:val="1"/>
+      <w:numFmt w:val="bullet"/>
+      <w:lvlText w:val=""/>
+      <w:lvlJc w:val="left"/>
+      <w:pPr>
+        <w:ind w:left="6480" w:hanging="360"/>
+      </w:pPr>
+      <w:rPr>
+        <w:rFonts w:ascii="Wingdings" w:hAnsi="Wingdings" w:hint="default"/>
+      </w:rPr>
+    </w:lvl>
+  </w:abstractNum>
   <w:num w:numId="1">
     <w:abstractNumId w:val="0"/>
   </w:num>
@@ -1680,6 +1799,9 @@
   </w:num>
   <w:num w:numId="4">
     <w:abstractNumId w:val="2"/>
+  </w:num>
+  <w:num w:numId="5">
+    <w:abstractNumId w:val="4"/>
   </w:num>
 </w:numbering>
 </file>
@@ -2302,7 +2424,7 @@
   <a:extraClrSchemeLst/>
   <a:extLst>
     <a:ext uri="{05A4C25C-085E-4340-85A3-A5531E510DB2}">
-      <thm15:themeFamily xmlns="" xmlns:thm15="http://schemas.microsoft.com/office/thememl/2012/main" name="Office Theme" id="{62F939B6-93AF-4DB8-9C6B-D6C7DFDC589F}" vid="{4A3C46E8-61CC-4603-A589-7422A47A8E4A}"/>
+      <thm15:themeFamily xmlns:thm15="http://schemas.microsoft.com/office/thememl/2012/main" xmlns="" name="Office Theme" id="{62F939B6-93AF-4DB8-9C6B-D6C7DFDC589F}" vid="{4A3C46E8-61CC-4603-A589-7422A47A8E4A}"/>
     </a:ext>
   </a:extLst>
 </a:theme>

</xml_diff>

<commit_message>
Added another test to the word document
</commit_message>
<xml_diff>
--- a/Written/2508ICT Principles of Intelligent Systems.docx
+++ b/Written/2508ICT Principles of Intelligent Systems.docx
@@ -1,6 +1,6 @@
 
 <file path=word/document.xml><?xml version="1.0" encoding="utf-8"?>
-<w:document xmlns:ve="http://schemas.openxmlformats.org/markup-compatibility/2006" xmlns:o="urn:schemas-microsoft-com:office:office" xmlns:r="http://schemas.openxmlformats.org/officeDocument/2006/relationships" xmlns:m="http://schemas.openxmlformats.org/officeDocument/2006/math" xmlns:v="urn:schemas-microsoft-com:vml" xmlns:wp="http://schemas.openxmlformats.org/drawingml/2006/wordprocessingDrawing" xmlns:w10="urn:schemas-microsoft-com:office:word" xmlns:w="http://schemas.openxmlformats.org/wordprocessingml/2006/main" xmlns:wne="http://schemas.microsoft.com/office/word/2006/wordml">
+<w:document xmlns:wpc="http://schemas.microsoft.com/office/word/2010/wordprocessingCanvas" xmlns:mc="http://schemas.openxmlformats.org/markup-compatibility/2006" xmlns:o="urn:schemas-microsoft-com:office:office" xmlns:r="http://schemas.openxmlformats.org/officeDocument/2006/relationships" xmlns:m="http://schemas.openxmlformats.org/officeDocument/2006/math" xmlns:v="urn:schemas-microsoft-com:vml" xmlns:wp14="http://schemas.microsoft.com/office/word/2010/wordprocessingDrawing" xmlns:wp="http://schemas.openxmlformats.org/drawingml/2006/wordprocessingDrawing" xmlns:w10="urn:schemas-microsoft-com:office:word" xmlns:w="http://schemas.openxmlformats.org/wordprocessingml/2006/main" xmlns:w14="http://schemas.microsoft.com/office/word/2010/wordml" xmlns:w15="http://schemas.microsoft.com/office/word/2012/wordml" xmlns:wpg="http://schemas.microsoft.com/office/word/2010/wordprocessingGroup" xmlns:wpi="http://schemas.microsoft.com/office/word/2010/wordprocessingInk" xmlns:wne="http://schemas.microsoft.com/office/word/2006/wordml" xmlns:wps="http://schemas.microsoft.com/office/word/2010/wordprocessingShape" mc:Ignorable="w14 w15 wp14">
   <w:body>
     <w:p>
       <w:pPr>
@@ -236,17 +236,12 @@
         <w:t xml:space="preserve">As specified above, the majority of the non-numerical constraints have been translated into numerical ones by the use of </w:t>
       </w:r>
       <w:proofErr w:type="spellStart"/>
-      <w:proofErr w:type="gramStart"/>
       <w:r>
         <w:t>Enums</w:t>
       </w:r>
       <w:proofErr w:type="spellEnd"/>
       <w:r>
-        <w:t>,</w:t>
-      </w:r>
-      <w:proofErr w:type="gramEnd"/>
-      <w:r>
-        <w:t xml:space="preserve"> these are used to set the properties of everything in the program so that stray values are kept out. As they are all set to numbers and all kept within certain values, this means that comparisons are easier to do, and thus a lot of the constraints that were specified are reduced to simple number comparisons which can be used to return Boolean values.</w:t>
+        <w:t>, these are used to set the properties of everything in the program so that stray values are kept out. As they are all set to numbers and all kept within certain values, this means that comparisons are easier to do, and thus a lot of the constraints that were specified are reduced to simple number comparisons which can be used to return Boolean values.</w:t>
       </w:r>
     </w:p>
     <w:p>
@@ -274,9 +269,23 @@
     </w:p>
     <w:p>
       <w:pPr>
+        <w:rPr>
+          <w:rFonts w:asciiTheme="majorHAnsi" w:eastAsiaTheme="majorEastAsia" w:hAnsiTheme="majorHAnsi" w:cstheme="majorBidi"/>
+          <w:color w:val="2E74B5" w:themeColor="accent1" w:themeShade="BF"/>
+          <w:sz w:val="32"/>
+          <w:szCs w:val="32"/>
+        </w:rPr>
+      </w:pPr>
+      <w:r>
+        <w:br w:type="page"/>
+      </w:r>
+    </w:p>
+    <w:p>
+      <w:pPr>
         <w:pStyle w:val="Heading1"/>
       </w:pPr>
       <w:r>
+        <w:lastRenderedPageBreak/>
         <w:t>Experimental Results</w:t>
       </w:r>
     </w:p>
@@ -381,7 +390,6 @@
         </w:numPr>
       </w:pPr>
       <w:r>
-        <w:lastRenderedPageBreak/>
         <w:t>D</w:t>
       </w:r>
     </w:p>
@@ -856,8 +864,398 @@
       <w:pPr>
         <w:pStyle w:val="Heading2"/>
       </w:pPr>
+    </w:p>
+    <w:p>
+      <w:pPr>
+        <w:pStyle w:val="Heading2"/>
+      </w:pPr>
       <w:r>
         <w:t>Run 3</w:t>
+      </w:r>
+    </w:p>
+    <w:p>
+      <w:pPr>
+        <w:pStyle w:val="ListParagraph"/>
+        <w:numPr>
+          <w:ilvl w:val="0"/>
+          <w:numId w:val="6"/>
+        </w:numPr>
+      </w:pPr>
+      <w:r>
+        <w:t>5 Nurses</w:t>
+      </w:r>
+    </w:p>
+    <w:p>
+      <w:pPr>
+        <w:pStyle w:val="ListParagraph"/>
+        <w:numPr>
+          <w:ilvl w:val="0"/>
+          <w:numId w:val="6"/>
+        </w:numPr>
+      </w:pPr>
+      <w:r>
+        <w:t>4 SRN 1 RN</w:t>
+      </w:r>
+    </w:p>
+    <w:p>
+      <w:pPr>
+        <w:pStyle w:val="ListParagraph"/>
+        <w:numPr>
+          <w:ilvl w:val="0"/>
+          <w:numId w:val="6"/>
+        </w:numPr>
+      </w:pPr>
+      <w:r>
+        <w:t>Shift Pattern</w:t>
+      </w:r>
+    </w:p>
+    <w:p>
+      <w:pPr>
+        <w:pStyle w:val="ListParagraph"/>
+        <w:numPr>
+          <w:ilvl w:val="1"/>
+          <w:numId w:val="6"/>
+        </w:numPr>
+      </w:pPr>
+      <w:r>
+        <w:t>SRN - D</w:t>
+      </w:r>
+    </w:p>
+    <w:p>
+      <w:pPr>
+        <w:pStyle w:val="ListParagraph"/>
+        <w:numPr>
+          <w:ilvl w:val="1"/>
+          <w:numId w:val="6"/>
+        </w:numPr>
+      </w:pPr>
+      <w:r>
+        <w:t>SRN - D</w:t>
+      </w:r>
+    </w:p>
+    <w:p>
+      <w:pPr>
+        <w:pStyle w:val="ListParagraph"/>
+        <w:numPr>
+          <w:ilvl w:val="1"/>
+          <w:numId w:val="6"/>
+        </w:numPr>
+      </w:pPr>
+      <w:r>
+        <w:t>SRN - N</w:t>
+      </w:r>
+    </w:p>
+    <w:p>
+      <w:pPr>
+        <w:pStyle w:val="ListParagraph"/>
+        <w:numPr>
+          <w:ilvl w:val="1"/>
+          <w:numId w:val="6"/>
+        </w:numPr>
+      </w:pPr>
+      <w:r>
+        <w:t>SRN - N</w:t>
+      </w:r>
+    </w:p>
+    <w:p>
+      <w:pPr>
+        <w:pStyle w:val="ListParagraph"/>
+        <w:numPr>
+          <w:ilvl w:val="1"/>
+          <w:numId w:val="6"/>
+        </w:numPr>
+      </w:pPr>
+      <w:r>
+        <w:t>RN - DN</w:t>
+      </w:r>
+    </w:p>
+    <w:p>
+      <w:r>
+        <w:t>Results:</w:t>
+      </w:r>
+    </w:p>
+    <w:p>
+      <w:pPr>
+        <w:spacing w:after="0"/>
+      </w:pPr>
+      <w:r>
+        <w:lastRenderedPageBreak/>
+        <w:t>Nurse 1:</w:t>
+      </w:r>
+      <w:r>
+        <w:tab/>
+        <w:t xml:space="preserve"> </w:t>
+      </w:r>
+      <w:proofErr w:type="gramStart"/>
+      <w:r>
+        <w:t xml:space="preserve">D  </w:t>
+      </w:r>
+      <w:proofErr w:type="spellStart"/>
+      <w:r>
+        <w:t>D</w:t>
+      </w:r>
+      <w:proofErr w:type="spellEnd"/>
+      <w:proofErr w:type="gramEnd"/>
+      <w:r>
+        <w:t xml:space="preserve">  </w:t>
+      </w:r>
+      <w:proofErr w:type="spellStart"/>
+      <w:r>
+        <w:t>D</w:t>
+      </w:r>
+      <w:proofErr w:type="spellEnd"/>
+      <w:r>
+        <w:t xml:space="preserve">  </w:t>
+      </w:r>
+      <w:proofErr w:type="spellStart"/>
+      <w:r>
+        <w:t>D</w:t>
+      </w:r>
+      <w:proofErr w:type="spellEnd"/>
+      <w:r>
+        <w:t xml:space="preserve">  </w:t>
+      </w:r>
+      <w:proofErr w:type="spellStart"/>
+      <w:r>
+        <w:t>D</w:t>
+      </w:r>
+      <w:proofErr w:type="spellEnd"/>
+      <w:r>
+        <w:t xml:space="preserve">  O  </w:t>
+      </w:r>
+      <w:proofErr w:type="spellStart"/>
+      <w:r>
+        <w:t>O</w:t>
+      </w:r>
+      <w:proofErr w:type="spellEnd"/>
+      <w:r>
+        <w:t xml:space="preserve"> </w:t>
+      </w:r>
+    </w:p>
+    <w:p>
+      <w:pPr>
+        <w:spacing w:after="0"/>
+      </w:pPr>
+      <w:r>
+        <w:t>Nurse 2:</w:t>
+      </w:r>
+      <w:r>
+        <w:tab/>
+        <w:t xml:space="preserve"> </w:t>
+      </w:r>
+      <w:proofErr w:type="gramStart"/>
+      <w:r>
+        <w:t xml:space="preserve">D  </w:t>
+      </w:r>
+      <w:proofErr w:type="spellStart"/>
+      <w:r>
+        <w:t>D</w:t>
+      </w:r>
+      <w:proofErr w:type="spellEnd"/>
+      <w:proofErr w:type="gramEnd"/>
+      <w:r>
+        <w:t xml:space="preserve">  </w:t>
+      </w:r>
+      <w:proofErr w:type="spellStart"/>
+      <w:r>
+        <w:t>D</w:t>
+      </w:r>
+      <w:proofErr w:type="spellEnd"/>
+      <w:r>
+        <w:t xml:space="preserve">  O  </w:t>
+      </w:r>
+      <w:proofErr w:type="spellStart"/>
+      <w:r>
+        <w:t>O</w:t>
+      </w:r>
+      <w:proofErr w:type="spellEnd"/>
+      <w:r>
+        <w:t xml:space="preserve">  D  </w:t>
+      </w:r>
+      <w:proofErr w:type="spellStart"/>
+      <w:r>
+        <w:t>D</w:t>
+      </w:r>
+      <w:proofErr w:type="spellEnd"/>
+      <w:r>
+        <w:t xml:space="preserve"> </w:t>
+      </w:r>
+    </w:p>
+    <w:p>
+      <w:pPr>
+        <w:spacing w:after="0"/>
+      </w:pPr>
+      <w:r>
+        <w:t>Nurse 3:</w:t>
+      </w:r>
+      <w:r>
+        <w:tab/>
+        <w:t xml:space="preserve"> </w:t>
+      </w:r>
+      <w:proofErr w:type="gramStart"/>
+      <w:r>
+        <w:t xml:space="preserve">N  </w:t>
+      </w:r>
+      <w:proofErr w:type="spellStart"/>
+      <w:r>
+        <w:t>N</w:t>
+      </w:r>
+      <w:proofErr w:type="spellEnd"/>
+      <w:proofErr w:type="gramEnd"/>
+      <w:r>
+        <w:t xml:space="preserve">  </w:t>
+      </w:r>
+      <w:proofErr w:type="spellStart"/>
+      <w:r>
+        <w:t>N</w:t>
+      </w:r>
+      <w:proofErr w:type="spellEnd"/>
+      <w:r>
+        <w:t xml:space="preserve">  </w:t>
+      </w:r>
+      <w:proofErr w:type="spellStart"/>
+      <w:r>
+        <w:t>N</w:t>
+      </w:r>
+      <w:proofErr w:type="spellEnd"/>
+      <w:r>
+        <w:t xml:space="preserve">  </w:t>
+      </w:r>
+      <w:proofErr w:type="spellStart"/>
+      <w:r>
+        <w:t>N</w:t>
+      </w:r>
+      <w:proofErr w:type="spellEnd"/>
+      <w:r>
+        <w:t xml:space="preserve">  O  </w:t>
+      </w:r>
+      <w:proofErr w:type="spellStart"/>
+      <w:r>
+        <w:t>O</w:t>
+      </w:r>
+      <w:proofErr w:type="spellEnd"/>
+      <w:r>
+        <w:t xml:space="preserve"> </w:t>
+      </w:r>
+    </w:p>
+    <w:p>
+      <w:pPr>
+        <w:spacing w:after="0"/>
+      </w:pPr>
+      <w:r>
+        <w:t>Nurse 4:</w:t>
+      </w:r>
+      <w:r>
+        <w:tab/>
+        <w:t xml:space="preserve"> </w:t>
+      </w:r>
+      <w:proofErr w:type="gramStart"/>
+      <w:r>
+        <w:t xml:space="preserve">N  </w:t>
+      </w:r>
+      <w:proofErr w:type="spellStart"/>
+      <w:r>
+        <w:t>N</w:t>
+      </w:r>
+      <w:proofErr w:type="spellEnd"/>
+      <w:proofErr w:type="gramEnd"/>
+      <w:r>
+        <w:t xml:space="preserve">  </w:t>
+      </w:r>
+      <w:proofErr w:type="spellStart"/>
+      <w:r>
+        <w:t>N</w:t>
+      </w:r>
+      <w:proofErr w:type="spellEnd"/>
+      <w:r>
+        <w:t xml:space="preserve">  O  </w:t>
+      </w:r>
+      <w:proofErr w:type="spellStart"/>
+      <w:r>
+        <w:t>O</w:t>
+      </w:r>
+      <w:proofErr w:type="spellEnd"/>
+      <w:r>
+        <w:t xml:space="preserve">  N  </w:t>
+      </w:r>
+      <w:proofErr w:type="spellStart"/>
+      <w:r>
+        <w:t>N</w:t>
+      </w:r>
+      <w:proofErr w:type="spellEnd"/>
+      <w:r>
+        <w:t xml:space="preserve"> </w:t>
+      </w:r>
+    </w:p>
+    <w:p>
+      <w:pPr>
+        <w:spacing w:after="0"/>
+      </w:pPr>
+      <w:r>
+        <w:t>Nurse 5:</w:t>
+      </w:r>
+      <w:r>
+        <w:tab/>
+        <w:t xml:space="preserve"> </w:t>
+      </w:r>
+      <w:proofErr w:type="gramStart"/>
+      <w:r>
+        <w:t>D  O</w:t>
+      </w:r>
+      <w:proofErr w:type="gramEnd"/>
+      <w:r>
+        <w:t xml:space="preserve">  </w:t>
+      </w:r>
+      <w:proofErr w:type="spellStart"/>
+      <w:r>
+        <w:t>O</w:t>
+      </w:r>
+      <w:proofErr w:type="spellEnd"/>
+      <w:r>
+        <w:t xml:space="preserve">  D  </w:t>
+      </w:r>
+      <w:proofErr w:type="spellStart"/>
+      <w:r>
+        <w:t>D</w:t>
+      </w:r>
+      <w:proofErr w:type="spellEnd"/>
+      <w:r>
+        <w:t xml:space="preserve">  </w:t>
+      </w:r>
+      <w:proofErr w:type="spellStart"/>
+      <w:r>
+        <w:t>D</w:t>
+      </w:r>
+      <w:proofErr w:type="spellEnd"/>
+      <w:r>
+        <w:t xml:space="preserve">  </w:t>
+      </w:r>
+      <w:proofErr w:type="spellStart"/>
+      <w:r>
+        <w:t>D</w:t>
+      </w:r>
+      <w:proofErr w:type="spellEnd"/>
+    </w:p>
+    <w:p/>
+    <w:p>
+      <w:r>
+        <w:t>Run time – 0.78 seconds</w:t>
+      </w:r>
+    </w:p>
+    <w:p>
+      <w:pPr>
+        <w:pStyle w:val="Heading2"/>
+      </w:pPr>
+    </w:p>
+    <w:p>
+      <w:pPr>
+        <w:pStyle w:val="Heading2"/>
+      </w:pPr>
+      <w:r>
+        <w:t xml:space="preserve">Run </w:t>
+      </w:r>
+      <w:r>
+        <w:t>4</w:t>
       </w:r>
     </w:p>
     <w:p>
@@ -1097,25 +1495,38 @@
         <w:pStyle w:val="Heading1"/>
       </w:pPr>
       <w:r>
+        <w:t>Phase Transition Behavior</w:t>
+      </w:r>
+    </w:p>
+    <w:p>
+      <w:r>
+        <w:t xml:space="preserve">The program is able to correctly and easily solve a roster with 7 nurses. If the ward has 4 nurses or less the algorithm will fail. Any more nurses then 7 in a ward will start to increase the run time of the roster solver. The run time is increased exponentially for each nurse over 7 in a ward. </w:t>
+      </w:r>
+    </w:p>
+    <w:p>
+      <w:r>
+        <w:t>When the ward is set to a fortnightly roster the time it takes to solve a roster increases drastically. We have been unable to correctly solve a fortnightly roster, even with the minimum amount of nurses.</w:t>
+      </w:r>
+    </w:p>
+    <w:p>
+      <w:pPr>
+        <w:rPr>
+          <w:rFonts w:asciiTheme="majorHAnsi" w:eastAsiaTheme="majorEastAsia" w:hAnsiTheme="majorHAnsi" w:cstheme="majorBidi"/>
+          <w:color w:val="2E74B5" w:themeColor="accent1" w:themeShade="BF"/>
+          <w:sz w:val="32"/>
+          <w:szCs w:val="32"/>
+        </w:rPr>
+      </w:pPr>
+      <w:r>
+        <w:br w:type="page"/>
+      </w:r>
+    </w:p>
+    <w:p>
+      <w:pPr>
+        <w:pStyle w:val="Heading1"/>
+      </w:pPr>
+      <w:r>
         <w:lastRenderedPageBreak/>
-        <w:t>Phase Transition Behavior</w:t>
-      </w:r>
-    </w:p>
-    <w:p>
-      <w:r>
-        <w:t xml:space="preserve">The program is able to correctly and easily solve a roster with 7 nurses. If the ward has 4 nurses or less the algorithm will fail. Any more nurses then 7 in a ward will start to increase the run time of the roster solver. The run time is increased exponentially for each nurse over 7 in a ward. </w:t>
-      </w:r>
-    </w:p>
-    <w:p>
-      <w:r>
-        <w:t>When the ward is set to a fortnightly roster the time it takes to solve a roster increases drastically. We have been unable to correctly solve a fortnightly roster, even with the minimum amount of nurses.</w:t>
-      </w:r>
-    </w:p>
-    <w:p>
-      <w:pPr>
-        <w:pStyle w:val="Heading1"/>
-      </w:pPr>
-      <w:r>
         <w:t>Special Included Features</w:t>
       </w:r>
     </w:p>
@@ -1210,6 +1621,8 @@
       <w:r>
         <w:t>The program can solve a roster for certain ward configurations but when the roster is too complicated the program cannot solve a roster in a reasonable time.</w:t>
       </w:r>
+      <w:bookmarkStart w:id="0" w:name="_GoBack"/>
+      <w:bookmarkEnd w:id="0"/>
     </w:p>
     <w:sectPr>
       <w:pgSz w:w="12240" w:h="15840"/>
@@ -1222,8 +1635,121 @@
 </file>
 
 <file path=word/numbering.xml><?xml version="1.0" encoding="utf-8"?>
-<w:numbering xmlns:ve="http://schemas.openxmlformats.org/markup-compatibility/2006" xmlns:o="urn:schemas-microsoft-com:office:office" xmlns:r="http://schemas.openxmlformats.org/officeDocument/2006/relationships" xmlns:m="http://schemas.openxmlformats.org/officeDocument/2006/math" xmlns:v="urn:schemas-microsoft-com:vml" xmlns:wp="http://schemas.openxmlformats.org/drawingml/2006/wordprocessingDrawing" xmlns:w10="urn:schemas-microsoft-com:office:word" xmlns:w="http://schemas.openxmlformats.org/wordprocessingml/2006/main" xmlns:wne="http://schemas.microsoft.com/office/word/2006/wordml">
+<w:numbering xmlns:wpc="http://schemas.microsoft.com/office/word/2010/wordprocessingCanvas" xmlns:mc="http://schemas.openxmlformats.org/markup-compatibility/2006" xmlns:o="urn:schemas-microsoft-com:office:office" xmlns:r="http://schemas.openxmlformats.org/officeDocument/2006/relationships" xmlns:m="http://schemas.openxmlformats.org/officeDocument/2006/math" xmlns:v="urn:schemas-microsoft-com:vml" xmlns:wp14="http://schemas.microsoft.com/office/word/2010/wordprocessingDrawing" xmlns:wp="http://schemas.openxmlformats.org/drawingml/2006/wordprocessingDrawing" xmlns:w10="urn:schemas-microsoft-com:office:word" xmlns:w="http://schemas.openxmlformats.org/wordprocessingml/2006/main" xmlns:w14="http://schemas.microsoft.com/office/word/2010/wordml" xmlns:w15="http://schemas.microsoft.com/office/word/2012/wordml" xmlns:wpg="http://schemas.microsoft.com/office/word/2010/wordprocessingGroup" xmlns:wpi="http://schemas.microsoft.com/office/word/2010/wordprocessingInk" xmlns:wne="http://schemas.microsoft.com/office/word/2006/wordml" xmlns:wps="http://schemas.microsoft.com/office/word/2010/wordprocessingShape" mc:Ignorable="w14 w15 wp14">
   <w:abstractNum w:abstractNumId="0">
+    <w:nsid w:val="0EBB5D05"/>
+    <w:multiLevelType w:val="hybridMultilevel"/>
+    <w:tmpl w:val="B9EC17AE"/>
+    <w:lvl w:ilvl="0" w:tplc="04090001">
+      <w:start w:val="1"/>
+      <w:numFmt w:val="bullet"/>
+      <w:lvlText w:val=""/>
+      <w:lvlJc w:val="left"/>
+      <w:pPr>
+        <w:ind w:left="720" w:hanging="360"/>
+      </w:pPr>
+      <w:rPr>
+        <w:rFonts w:ascii="Symbol" w:hAnsi="Symbol" w:hint="default"/>
+      </w:rPr>
+    </w:lvl>
+    <w:lvl w:ilvl="1" w:tplc="04090003">
+      <w:start w:val="1"/>
+      <w:numFmt w:val="bullet"/>
+      <w:lvlText w:val="o"/>
+      <w:lvlJc w:val="left"/>
+      <w:pPr>
+        <w:ind w:left="1440" w:hanging="360"/>
+      </w:pPr>
+      <w:rPr>
+        <w:rFonts w:ascii="Courier New" w:hAnsi="Courier New" w:cs="Courier New" w:hint="default"/>
+      </w:rPr>
+    </w:lvl>
+    <w:lvl w:ilvl="2" w:tplc="04090005" w:tentative="1">
+      <w:start w:val="1"/>
+      <w:numFmt w:val="bullet"/>
+      <w:lvlText w:val=""/>
+      <w:lvlJc w:val="left"/>
+      <w:pPr>
+        <w:ind w:left="2160" w:hanging="360"/>
+      </w:pPr>
+      <w:rPr>
+        <w:rFonts w:ascii="Wingdings" w:hAnsi="Wingdings" w:hint="default"/>
+      </w:rPr>
+    </w:lvl>
+    <w:lvl w:ilvl="3" w:tplc="04090001" w:tentative="1">
+      <w:start w:val="1"/>
+      <w:numFmt w:val="bullet"/>
+      <w:lvlText w:val=""/>
+      <w:lvlJc w:val="left"/>
+      <w:pPr>
+        <w:ind w:left="2880" w:hanging="360"/>
+      </w:pPr>
+      <w:rPr>
+        <w:rFonts w:ascii="Symbol" w:hAnsi="Symbol" w:hint="default"/>
+      </w:rPr>
+    </w:lvl>
+    <w:lvl w:ilvl="4" w:tplc="04090003" w:tentative="1">
+      <w:start w:val="1"/>
+      <w:numFmt w:val="bullet"/>
+      <w:lvlText w:val="o"/>
+      <w:lvlJc w:val="left"/>
+      <w:pPr>
+        <w:ind w:left="3600" w:hanging="360"/>
+      </w:pPr>
+      <w:rPr>
+        <w:rFonts w:ascii="Courier New" w:hAnsi="Courier New" w:cs="Courier New" w:hint="default"/>
+      </w:rPr>
+    </w:lvl>
+    <w:lvl w:ilvl="5" w:tplc="04090005" w:tentative="1">
+      <w:start w:val="1"/>
+      <w:numFmt w:val="bullet"/>
+      <w:lvlText w:val=""/>
+      <w:lvlJc w:val="left"/>
+      <w:pPr>
+        <w:ind w:left="4320" w:hanging="360"/>
+      </w:pPr>
+      <w:rPr>
+        <w:rFonts w:ascii="Wingdings" w:hAnsi="Wingdings" w:hint="default"/>
+      </w:rPr>
+    </w:lvl>
+    <w:lvl w:ilvl="6" w:tplc="04090001" w:tentative="1">
+      <w:start w:val="1"/>
+      <w:numFmt w:val="bullet"/>
+      <w:lvlText w:val=""/>
+      <w:lvlJc w:val="left"/>
+      <w:pPr>
+        <w:ind w:left="5040" w:hanging="360"/>
+      </w:pPr>
+      <w:rPr>
+        <w:rFonts w:ascii="Symbol" w:hAnsi="Symbol" w:hint="default"/>
+      </w:rPr>
+    </w:lvl>
+    <w:lvl w:ilvl="7" w:tplc="04090003" w:tentative="1">
+      <w:start w:val="1"/>
+      <w:numFmt w:val="bullet"/>
+      <w:lvlText w:val="o"/>
+      <w:lvlJc w:val="left"/>
+      <w:pPr>
+        <w:ind w:left="5760" w:hanging="360"/>
+      </w:pPr>
+      <w:rPr>
+        <w:rFonts w:ascii="Courier New" w:hAnsi="Courier New" w:cs="Courier New" w:hint="default"/>
+      </w:rPr>
+    </w:lvl>
+    <w:lvl w:ilvl="8" w:tplc="04090005" w:tentative="1">
+      <w:start w:val="1"/>
+      <w:numFmt w:val="bullet"/>
+      <w:lvlText w:val=""/>
+      <w:lvlJc w:val="left"/>
+      <w:pPr>
+        <w:ind w:left="6480" w:hanging="360"/>
+      </w:pPr>
+      <w:rPr>
+        <w:rFonts w:ascii="Wingdings" w:hAnsi="Wingdings" w:hint="default"/>
+      </w:rPr>
+    </w:lvl>
+  </w:abstractNum>
+  <w:abstractNum w:abstractNumId="1">
     <w:nsid w:val="42C7215C"/>
     <w:multiLevelType w:val="hybridMultilevel"/>
     <w:tmpl w:val="1136A0AC"/>
@@ -1336,7 +1862,7 @@
       </w:rPr>
     </w:lvl>
   </w:abstractNum>
-  <w:abstractNum w:abstractNumId="1">
+  <w:abstractNum w:abstractNumId="2">
     <w:nsid w:val="5A92545B"/>
     <w:multiLevelType w:val="hybridMultilevel"/>
     <w:tmpl w:val="C18EF198"/>
@@ -1449,7 +1975,7 @@
       </w:rPr>
     </w:lvl>
   </w:abstractNum>
-  <w:abstractNum w:abstractNumId="2">
+  <w:abstractNum w:abstractNumId="3">
     <w:nsid w:val="5BA8062F"/>
     <w:multiLevelType w:val="hybridMultilevel"/>
     <w:tmpl w:val="ED8E1386"/>
@@ -1562,7 +2088,7 @@
       </w:rPr>
     </w:lvl>
   </w:abstractNum>
-  <w:abstractNum w:abstractNumId="3">
+  <w:abstractNum w:abstractNumId="4">
     <w:nsid w:val="5CA6084D"/>
     <w:multiLevelType w:val="hybridMultilevel"/>
     <w:tmpl w:val="0A361FAE"/>
@@ -1675,7 +2201,7 @@
       </w:rPr>
     </w:lvl>
   </w:abstractNum>
-  <w:abstractNum w:abstractNumId="4">
+  <w:abstractNum w:abstractNumId="5">
     <w:nsid w:val="62EE21B6"/>
     <w:multiLevelType w:val="hybridMultilevel"/>
     <w:tmpl w:val="FBF0BB5E"/>
@@ -1789,25 +2315,28 @@
     </w:lvl>
   </w:abstractNum>
   <w:num w:numId="1">
-    <w:abstractNumId w:val="0"/>
+    <w:abstractNumId w:val="1"/>
   </w:num>
   <w:num w:numId="2">
-    <w:abstractNumId w:val="1"/>
+    <w:abstractNumId w:val="2"/>
   </w:num>
   <w:num w:numId="3">
+    <w:abstractNumId w:val="4"/>
+  </w:num>
+  <w:num w:numId="4">
     <w:abstractNumId w:val="3"/>
   </w:num>
-  <w:num w:numId="4">
-    <w:abstractNumId w:val="2"/>
+  <w:num w:numId="5">
+    <w:abstractNumId w:val="5"/>
   </w:num>
-  <w:num w:numId="5">
-    <w:abstractNumId w:val="4"/>
+  <w:num w:numId="6">
+    <w:abstractNumId w:val="0"/>
   </w:num>
 </w:numbering>
 </file>
 
 <file path=word/styles.xml><?xml version="1.0" encoding="utf-8"?>
-<w:styles xmlns:r="http://schemas.openxmlformats.org/officeDocument/2006/relationships" xmlns:w="http://schemas.openxmlformats.org/wordprocessingml/2006/main">
+<w:styles xmlns:mc="http://schemas.openxmlformats.org/markup-compatibility/2006" xmlns:r="http://schemas.openxmlformats.org/officeDocument/2006/relationships" xmlns:w="http://schemas.openxmlformats.org/wordprocessingml/2006/main" xmlns:w14="http://schemas.microsoft.com/office/word/2010/wordml" xmlns:w15="http://schemas.microsoft.com/office/word/2012/wordml" mc:Ignorable="w14 w15">
   <w:docDefaults>
     <w:rPrDefault>
       <w:rPr>
@@ -1823,144 +2352,378 @@
       </w:pPr>
     </w:pPrDefault>
   </w:docDefaults>
-  <w:latentStyles w:defLockedState="0" w:defUIPriority="99" w:defSemiHidden="1" w:defUnhideWhenUsed="1" w:defQFormat="0" w:count="267">
-    <w:lsdException w:name="Normal" w:semiHidden="0" w:uiPriority="0" w:unhideWhenUsed="0" w:qFormat="1"/>
-    <w:lsdException w:name="heading 1" w:semiHidden="0" w:uiPriority="9" w:unhideWhenUsed="0" w:qFormat="1"/>
-    <w:lsdException w:name="heading 2" w:uiPriority="9" w:qFormat="1"/>
-    <w:lsdException w:name="heading 3" w:uiPriority="9" w:qFormat="1"/>
-    <w:lsdException w:name="heading 4" w:uiPriority="9" w:qFormat="1"/>
-    <w:lsdException w:name="heading 5" w:uiPriority="9" w:qFormat="1"/>
-    <w:lsdException w:name="heading 6" w:uiPriority="9" w:qFormat="1"/>
-    <w:lsdException w:name="heading 7" w:uiPriority="9" w:qFormat="1"/>
-    <w:lsdException w:name="heading 8" w:uiPriority="9" w:qFormat="1"/>
-    <w:lsdException w:name="heading 9" w:uiPriority="9" w:qFormat="1"/>
-    <w:lsdException w:name="toc 1" w:uiPriority="39"/>
-    <w:lsdException w:name="toc 2" w:uiPriority="39"/>
-    <w:lsdException w:name="toc 3" w:uiPriority="39"/>
-    <w:lsdException w:name="toc 4" w:uiPriority="39"/>
-    <w:lsdException w:name="toc 5" w:uiPriority="39"/>
-    <w:lsdException w:name="toc 6" w:uiPriority="39"/>
-    <w:lsdException w:name="toc 7" w:uiPriority="39"/>
-    <w:lsdException w:name="toc 8" w:uiPriority="39"/>
-    <w:lsdException w:name="toc 9" w:uiPriority="39"/>
-    <w:lsdException w:name="caption" w:uiPriority="35" w:qFormat="1"/>
-    <w:lsdException w:name="Title" w:semiHidden="0" w:uiPriority="10" w:unhideWhenUsed="0" w:qFormat="1"/>
-    <w:lsdException w:name="Default Paragraph Font" w:uiPriority="1"/>
-    <w:lsdException w:name="Subtitle" w:semiHidden="0" w:uiPriority="11" w:unhideWhenUsed="0" w:qFormat="1"/>
-    <w:lsdException w:name="Strong" w:semiHidden="0" w:uiPriority="22" w:unhideWhenUsed="0" w:qFormat="1"/>
-    <w:lsdException w:name="Emphasis" w:semiHidden="0" w:uiPriority="20" w:unhideWhenUsed="0" w:qFormat="1"/>
-    <w:lsdException w:name="Table Grid" w:semiHidden="0" w:uiPriority="39" w:unhideWhenUsed="0"/>
-    <w:lsdException w:name="Placeholder Text" w:unhideWhenUsed="0"/>
-    <w:lsdException w:name="No Spacing" w:semiHidden="0" w:uiPriority="1" w:unhideWhenUsed="0" w:qFormat="1"/>
-    <w:lsdException w:name="Light Shading" w:semiHidden="0" w:uiPriority="60" w:unhideWhenUsed="0"/>
-    <w:lsdException w:name="Light List" w:semiHidden="0" w:uiPriority="61" w:unhideWhenUsed="0"/>
-    <w:lsdException w:name="Light Grid" w:semiHidden="0" w:uiPriority="62" w:unhideWhenUsed="0"/>
-    <w:lsdException w:name="Medium Shading 1" w:semiHidden="0" w:uiPriority="63" w:unhideWhenUsed="0"/>
-    <w:lsdException w:name="Medium Shading 2" w:semiHidden="0" w:uiPriority="64" w:unhideWhenUsed="0"/>
-    <w:lsdException w:name="Medium List 1" w:semiHidden="0" w:uiPriority="65" w:unhideWhenUsed="0"/>
-    <w:lsdException w:name="Medium List 2" w:semiHidden="0" w:uiPriority="66" w:unhideWhenUsed="0"/>
-    <w:lsdException w:name="Medium Grid 1" w:semiHidden="0" w:uiPriority="67" w:unhideWhenUsed="0"/>
-    <w:lsdException w:name="Medium Grid 2" w:semiHidden="0" w:uiPriority="68" w:unhideWhenUsed="0"/>
-    <w:lsdException w:name="Medium Grid 3" w:semiHidden="0" w:uiPriority="69" w:unhideWhenUsed="0"/>
-    <w:lsdException w:name="Dark List" w:semiHidden="0" w:uiPriority="70" w:unhideWhenUsed="0"/>
-    <w:lsdException w:name="Colorful Shading" w:semiHidden="0" w:uiPriority="71" w:unhideWhenUsed="0"/>
-    <w:lsdException w:name="Colorful List" w:semiHidden="0" w:uiPriority="72" w:unhideWhenUsed="0"/>
-    <w:lsdException w:name="Colorful Grid" w:semiHidden="0" w:uiPriority="73" w:unhideWhenUsed="0"/>
-    <w:lsdException w:name="Light Shading Accent 1" w:semiHidden="0" w:uiPriority="60" w:unhideWhenUsed="0"/>
-    <w:lsdException w:name="Light List Accent 1" w:semiHidden="0" w:uiPriority="61" w:unhideWhenUsed="0"/>
-    <w:lsdException w:name="Light Grid Accent 1" w:semiHidden="0" w:uiPriority="62" w:unhideWhenUsed="0"/>
-    <w:lsdException w:name="Medium Shading 1 Accent 1" w:semiHidden="0" w:uiPriority="63" w:unhideWhenUsed="0"/>
-    <w:lsdException w:name="Medium Shading 2 Accent 1" w:semiHidden="0" w:uiPriority="64" w:unhideWhenUsed="0"/>
-    <w:lsdException w:name="Medium List 1 Accent 1" w:semiHidden="0" w:uiPriority="65" w:unhideWhenUsed="0"/>
-    <w:lsdException w:name="Revision" w:unhideWhenUsed="0"/>
-    <w:lsdException w:name="List Paragraph" w:semiHidden="0" w:uiPriority="34" w:unhideWhenUsed="0" w:qFormat="1"/>
-    <w:lsdException w:name="Quote" w:semiHidden="0" w:uiPriority="29" w:unhideWhenUsed="0" w:qFormat="1"/>
-    <w:lsdException w:name="Intense Quote" w:semiHidden="0" w:uiPriority="30" w:unhideWhenUsed="0" w:qFormat="1"/>
-    <w:lsdException w:name="Medium List 2 Accent 1" w:semiHidden="0" w:uiPriority="66" w:unhideWhenUsed="0"/>
-    <w:lsdException w:name="Medium Grid 1 Accent 1" w:semiHidden="0" w:uiPriority="67" w:unhideWhenUsed="0"/>
-    <w:lsdException w:name="Medium Grid 2 Accent 1" w:semiHidden="0" w:uiPriority="68" w:unhideWhenUsed="0"/>
-    <w:lsdException w:name="Medium Grid 3 Accent 1" w:semiHidden="0" w:uiPriority="69" w:unhideWhenUsed="0"/>
-    <w:lsdException w:name="Dark List Accent 1" w:semiHidden="0" w:uiPriority="70" w:unhideWhenUsed="0"/>
-    <w:lsdException w:name="Colorful Shading Accent 1" w:semiHidden="0" w:uiPriority="71" w:unhideWhenUsed="0"/>
-    <w:lsdException w:name="Colorful List Accent 1" w:semiHidden="0" w:uiPriority="72" w:unhideWhenUsed="0"/>
-    <w:lsdException w:name="Colorful Grid Accent 1" w:semiHidden="0" w:uiPriority="73" w:unhideWhenUsed="0"/>
-    <w:lsdException w:name="Light Shading Accent 2" w:semiHidden="0" w:uiPriority="60" w:unhideWhenUsed="0"/>
-    <w:lsdException w:name="Light List Accent 2" w:semiHidden="0" w:uiPriority="61" w:unhideWhenUsed="0"/>
-    <w:lsdException w:name="Light Grid Accent 2" w:semiHidden="0" w:uiPriority="62" w:unhideWhenUsed="0"/>
-    <w:lsdException w:name="Medium Shading 1 Accent 2" w:semiHidden="0" w:uiPriority="63" w:unhideWhenUsed="0"/>
-    <w:lsdException w:name="Medium Shading 2 Accent 2" w:semiHidden="0" w:uiPriority="64" w:unhideWhenUsed="0"/>
-    <w:lsdException w:name="Medium List 1 Accent 2" w:semiHidden="0" w:uiPriority="65" w:unhideWhenUsed="0"/>
-    <w:lsdException w:name="Medium List 2 Accent 2" w:semiHidden="0" w:uiPriority="66" w:unhideWhenUsed="0"/>
-    <w:lsdException w:name="Medium Grid 1 Accent 2" w:semiHidden="0" w:uiPriority="67" w:unhideWhenUsed="0"/>
-    <w:lsdException w:name="Medium Grid 2 Accent 2" w:semiHidden="0" w:uiPriority="68" w:unhideWhenUsed="0"/>
-    <w:lsdException w:name="Medium Grid 3 Accent 2" w:semiHidden="0" w:uiPriority="69" w:unhideWhenUsed="0"/>
-    <w:lsdException w:name="Dark List Accent 2" w:semiHidden="0" w:uiPriority="70" w:unhideWhenUsed="0"/>
-    <w:lsdException w:name="Colorful Shading Accent 2" w:semiHidden="0" w:uiPriority="71" w:unhideWhenUsed="0"/>
-    <w:lsdException w:name="Colorful List Accent 2" w:semiHidden="0" w:uiPriority="72" w:unhideWhenUsed="0"/>
-    <w:lsdException w:name="Colorful Grid Accent 2" w:semiHidden="0" w:uiPriority="73" w:unhideWhenUsed="0"/>
-    <w:lsdException w:name="Light Shading Accent 3" w:semiHidden="0" w:uiPriority="60" w:unhideWhenUsed="0"/>
-    <w:lsdException w:name="Light List Accent 3" w:semiHidden="0" w:uiPriority="61" w:unhideWhenUsed="0"/>
-    <w:lsdException w:name="Light Grid Accent 3" w:semiHidden="0" w:uiPriority="62" w:unhideWhenUsed="0"/>
-    <w:lsdException w:name="Medium Shading 1 Accent 3" w:semiHidden="0" w:uiPriority="63" w:unhideWhenUsed="0"/>
-    <w:lsdException w:name="Medium Shading 2 Accent 3" w:semiHidden="0" w:uiPriority="64" w:unhideWhenUsed="0"/>
-    <w:lsdException w:name="Medium List 1 Accent 3" w:semiHidden="0" w:uiPriority="65" w:unhideWhenUsed="0"/>
-    <w:lsdException w:name="Medium List 2 Accent 3" w:semiHidden="0" w:uiPriority="66" w:unhideWhenUsed="0"/>
-    <w:lsdException w:name="Medium Grid 1 Accent 3" w:semiHidden="0" w:uiPriority="67" w:unhideWhenUsed="0"/>
-    <w:lsdException w:name="Medium Grid 2 Accent 3" w:semiHidden="0" w:uiPriority="68" w:unhideWhenUsed="0"/>
-    <w:lsdException w:name="Medium Grid 3 Accent 3" w:semiHidden="0" w:uiPriority="69" w:unhideWhenUsed="0"/>
-    <w:lsdException w:name="Dark List Accent 3" w:semiHidden="0" w:uiPriority="70" w:unhideWhenUsed="0"/>
-    <w:lsdException w:name="Colorful Shading Accent 3" w:semiHidden="0" w:uiPriority="71" w:unhideWhenUsed="0"/>
-    <w:lsdException w:name="Colorful List Accent 3" w:semiHidden="0" w:uiPriority="72" w:unhideWhenUsed="0"/>
-    <w:lsdException w:name="Colorful Grid Accent 3" w:semiHidden="0" w:uiPriority="73" w:unhideWhenUsed="0"/>
-    <w:lsdException w:name="Light Shading Accent 4" w:semiHidden="0" w:uiPriority="60" w:unhideWhenUsed="0"/>
-    <w:lsdException w:name="Light List Accent 4" w:semiHidden="0" w:uiPriority="61" w:unhideWhenUsed="0"/>
-    <w:lsdException w:name="Light Grid Accent 4" w:semiHidden="0" w:uiPriority="62" w:unhideWhenUsed="0"/>
-    <w:lsdException w:name="Medium Shading 1 Accent 4" w:semiHidden="0" w:uiPriority="63" w:unhideWhenUsed="0"/>
-    <w:lsdException w:name="Medium Shading 2 Accent 4" w:semiHidden="0" w:uiPriority="64" w:unhideWhenUsed="0"/>
-    <w:lsdException w:name="Medium List 1 Accent 4" w:semiHidden="0" w:uiPriority="65" w:unhideWhenUsed="0"/>
-    <w:lsdException w:name="Medium List 2 Accent 4" w:semiHidden="0" w:uiPriority="66" w:unhideWhenUsed="0"/>
-    <w:lsdException w:name="Medium Grid 1 Accent 4" w:semiHidden="0" w:uiPriority="67" w:unhideWhenUsed="0"/>
-    <w:lsdException w:name="Medium Grid 2 Accent 4" w:semiHidden="0" w:uiPriority="68" w:unhideWhenUsed="0"/>
-    <w:lsdException w:name="Medium Grid 3 Accent 4" w:semiHidden="0" w:uiPriority="69" w:unhideWhenUsed="0"/>
-    <w:lsdException w:name="Dark List Accent 4" w:semiHidden="0" w:uiPriority="70" w:unhideWhenUsed="0"/>
-    <w:lsdException w:name="Colorful Shading Accent 4" w:semiHidden="0" w:uiPriority="71" w:unhideWhenUsed="0"/>
-    <w:lsdException w:name="Colorful List Accent 4" w:semiHidden="0" w:uiPriority="72" w:unhideWhenUsed="0"/>
-    <w:lsdException w:name="Colorful Grid Accent 4" w:semiHidden="0" w:uiPriority="73" w:unhideWhenUsed="0"/>
-    <w:lsdException w:name="Light Shading Accent 5" w:semiHidden="0" w:uiPriority="60" w:unhideWhenUsed="0"/>
-    <w:lsdException w:name="Light List Accent 5" w:semiHidden="0" w:uiPriority="61" w:unhideWhenUsed="0"/>
-    <w:lsdException w:name="Light Grid Accent 5" w:semiHidden="0" w:uiPriority="62" w:unhideWhenUsed="0"/>
-    <w:lsdException w:name="Medium Shading 1 Accent 5" w:semiHidden="0" w:uiPriority="63" w:unhideWhenUsed="0"/>
-    <w:lsdException w:name="Medium Shading 2 Accent 5" w:semiHidden="0" w:uiPriority="64" w:unhideWhenUsed="0"/>
-    <w:lsdException w:name="Medium List 1 Accent 5" w:semiHidden="0" w:uiPriority="65" w:unhideWhenUsed="0"/>
-    <w:lsdException w:name="Medium List 2 Accent 5" w:semiHidden="0" w:uiPriority="66" w:unhideWhenUsed="0"/>
-    <w:lsdException w:name="Medium Grid 1 Accent 5" w:semiHidden="0" w:uiPriority="67" w:unhideWhenUsed="0"/>
-    <w:lsdException w:name="Medium Grid 2 Accent 5" w:semiHidden="0" w:uiPriority="68" w:unhideWhenUsed="0"/>
-    <w:lsdException w:name="Medium Grid 3 Accent 5" w:semiHidden="0" w:uiPriority="69" w:unhideWhenUsed="0"/>
-    <w:lsdException w:name="Dark List Accent 5" w:semiHidden="0" w:uiPriority="70" w:unhideWhenUsed="0"/>
-    <w:lsdException w:name="Colorful Shading Accent 5" w:semiHidden="0" w:uiPriority="71" w:unhideWhenUsed="0"/>
-    <w:lsdException w:name="Colorful List Accent 5" w:semiHidden="0" w:uiPriority="72" w:unhideWhenUsed="0"/>
-    <w:lsdException w:name="Colorful Grid Accent 5" w:semiHidden="0" w:uiPriority="73" w:unhideWhenUsed="0"/>
-    <w:lsdException w:name="Light Shading Accent 6" w:semiHidden="0" w:uiPriority="60" w:unhideWhenUsed="0"/>
-    <w:lsdException w:name="Light List Accent 6" w:semiHidden="0" w:uiPriority="61" w:unhideWhenUsed="0"/>
-    <w:lsdException w:name="Light Grid Accent 6" w:semiHidden="0" w:uiPriority="62" w:unhideWhenUsed="0"/>
-    <w:lsdException w:name="Medium Shading 1 Accent 6" w:semiHidden="0" w:uiPriority="63" w:unhideWhenUsed="0"/>
-    <w:lsdException w:name="Medium Shading 2 Accent 6" w:semiHidden="0" w:uiPriority="64" w:unhideWhenUsed="0"/>
-    <w:lsdException w:name="Medium List 1 Accent 6" w:semiHidden="0" w:uiPriority="65" w:unhideWhenUsed="0"/>
-    <w:lsdException w:name="Medium List 2 Accent 6" w:semiHidden="0" w:uiPriority="66" w:unhideWhenUsed="0"/>
-    <w:lsdException w:name="Medium Grid 1 Accent 6" w:semiHidden="0" w:uiPriority="67" w:unhideWhenUsed="0"/>
-    <w:lsdException w:name="Medium Grid 2 Accent 6" w:semiHidden="0" w:uiPriority="68" w:unhideWhenUsed="0"/>
-    <w:lsdException w:name="Medium Grid 3 Accent 6" w:semiHidden="0" w:uiPriority="69" w:unhideWhenUsed="0"/>
-    <w:lsdException w:name="Dark List Accent 6" w:semiHidden="0" w:uiPriority="70" w:unhideWhenUsed="0"/>
-    <w:lsdException w:name="Colorful Shading Accent 6" w:semiHidden="0" w:uiPriority="71" w:unhideWhenUsed="0"/>
-    <w:lsdException w:name="Colorful List Accent 6" w:semiHidden="0" w:uiPriority="72" w:unhideWhenUsed="0"/>
-    <w:lsdException w:name="Colorful Grid Accent 6" w:semiHidden="0" w:uiPriority="73" w:unhideWhenUsed="0"/>
-    <w:lsdException w:name="Subtle Emphasis" w:semiHidden="0" w:uiPriority="19" w:unhideWhenUsed="0" w:qFormat="1"/>
-    <w:lsdException w:name="Intense Emphasis" w:semiHidden="0" w:uiPriority="21" w:unhideWhenUsed="0" w:qFormat="1"/>
-    <w:lsdException w:name="Subtle Reference" w:semiHidden="0" w:uiPriority="31" w:unhideWhenUsed="0" w:qFormat="1"/>
-    <w:lsdException w:name="Intense Reference" w:semiHidden="0" w:uiPriority="32" w:unhideWhenUsed="0" w:qFormat="1"/>
-    <w:lsdException w:name="Book Title" w:semiHidden="0" w:uiPriority="33" w:unhideWhenUsed="0" w:qFormat="1"/>
-    <w:lsdException w:name="Bibliography" w:uiPriority="37"/>
-    <w:lsdException w:name="TOC Heading" w:uiPriority="39" w:qFormat="1"/>
+  <w:latentStyles w:defLockedState="0" w:defUIPriority="99" w:defSemiHidden="0" w:defUnhideWhenUsed="0" w:defQFormat="0" w:count="371">
+    <w:lsdException w:name="Normal" w:uiPriority="0" w:qFormat="1"/>
+    <w:lsdException w:name="heading 1" w:uiPriority="9" w:qFormat="1"/>
+    <w:lsdException w:name="heading 2" w:semiHidden="1" w:uiPriority="9" w:unhideWhenUsed="1" w:qFormat="1"/>
+    <w:lsdException w:name="heading 3" w:semiHidden="1" w:uiPriority="9" w:unhideWhenUsed="1" w:qFormat="1"/>
+    <w:lsdException w:name="heading 4" w:semiHidden="1" w:uiPriority="9" w:unhideWhenUsed="1" w:qFormat="1"/>
+    <w:lsdException w:name="heading 5" w:semiHidden="1" w:uiPriority="9" w:unhideWhenUsed="1" w:qFormat="1"/>
+    <w:lsdException w:name="heading 6" w:semiHidden="1" w:uiPriority="9" w:unhideWhenUsed="1" w:qFormat="1"/>
+    <w:lsdException w:name="heading 7" w:semiHidden="1" w:uiPriority="9" w:unhideWhenUsed="1" w:qFormat="1"/>
+    <w:lsdException w:name="heading 8" w:semiHidden="1" w:uiPriority="9" w:unhideWhenUsed="1" w:qFormat="1"/>
+    <w:lsdException w:name="heading 9" w:semiHidden="1" w:uiPriority="9" w:unhideWhenUsed="1" w:qFormat="1"/>
+    <w:lsdException w:name="index 1" w:semiHidden="1" w:unhideWhenUsed="1"/>
+    <w:lsdException w:name="index 2" w:semiHidden="1" w:unhideWhenUsed="1"/>
+    <w:lsdException w:name="index 3" w:semiHidden="1" w:unhideWhenUsed="1"/>
+    <w:lsdException w:name="index 4" w:semiHidden="1" w:unhideWhenUsed="1"/>
+    <w:lsdException w:name="index 5" w:semiHidden="1" w:unhideWhenUsed="1"/>
+    <w:lsdException w:name="index 6" w:semiHidden="1" w:unhideWhenUsed="1"/>
+    <w:lsdException w:name="index 7" w:semiHidden="1" w:unhideWhenUsed="1"/>
+    <w:lsdException w:name="index 8" w:semiHidden="1" w:unhideWhenUsed="1"/>
+    <w:lsdException w:name="index 9" w:semiHidden="1" w:unhideWhenUsed="1"/>
+    <w:lsdException w:name="toc 1" w:semiHidden="1" w:uiPriority="39" w:unhideWhenUsed="1"/>
+    <w:lsdException w:name="toc 2" w:semiHidden="1" w:uiPriority="39" w:unhideWhenUsed="1"/>
+    <w:lsdException w:name="toc 3" w:semiHidden="1" w:uiPriority="39" w:unhideWhenUsed="1"/>
+    <w:lsdException w:name="toc 4" w:semiHidden="1" w:uiPriority="39" w:unhideWhenUsed="1"/>
+    <w:lsdException w:name="toc 5" w:semiHidden="1" w:uiPriority="39" w:unhideWhenUsed="1"/>
+    <w:lsdException w:name="toc 6" w:semiHidden="1" w:uiPriority="39" w:unhideWhenUsed="1"/>
+    <w:lsdException w:name="toc 7" w:semiHidden="1" w:uiPriority="39" w:unhideWhenUsed="1"/>
+    <w:lsdException w:name="toc 8" w:semiHidden="1" w:uiPriority="39" w:unhideWhenUsed="1"/>
+    <w:lsdException w:name="toc 9" w:semiHidden="1" w:uiPriority="39" w:unhideWhenUsed="1"/>
+    <w:lsdException w:name="Normal Indent" w:semiHidden="1" w:unhideWhenUsed="1"/>
+    <w:lsdException w:name="footnote text" w:semiHidden="1" w:unhideWhenUsed="1"/>
+    <w:lsdException w:name="annotation text" w:semiHidden="1" w:unhideWhenUsed="1"/>
+    <w:lsdException w:name="header" w:semiHidden="1" w:unhideWhenUsed="1"/>
+    <w:lsdException w:name="footer" w:semiHidden="1" w:unhideWhenUsed="1"/>
+    <w:lsdException w:name="index heading" w:semiHidden="1" w:unhideWhenUsed="1"/>
+    <w:lsdException w:name="caption" w:semiHidden="1" w:uiPriority="35" w:unhideWhenUsed="1" w:qFormat="1"/>
+    <w:lsdException w:name="table of figures" w:semiHidden="1" w:unhideWhenUsed="1"/>
+    <w:lsdException w:name="envelope address" w:semiHidden="1" w:unhideWhenUsed="1"/>
+    <w:lsdException w:name="envelope return" w:semiHidden="1" w:unhideWhenUsed="1"/>
+    <w:lsdException w:name="footnote reference" w:semiHidden="1" w:unhideWhenUsed="1"/>
+    <w:lsdException w:name="annotation reference" w:semiHidden="1" w:unhideWhenUsed="1"/>
+    <w:lsdException w:name="line number" w:semiHidden="1" w:unhideWhenUsed="1"/>
+    <w:lsdException w:name="page number" w:semiHidden="1" w:unhideWhenUsed="1"/>
+    <w:lsdException w:name="endnote reference" w:semiHidden="1" w:unhideWhenUsed="1"/>
+    <w:lsdException w:name="endnote text" w:semiHidden="1" w:unhideWhenUsed="1"/>
+    <w:lsdException w:name="table of authorities" w:semiHidden="1" w:unhideWhenUsed="1"/>
+    <w:lsdException w:name="macro" w:semiHidden="1" w:unhideWhenUsed="1"/>
+    <w:lsdException w:name="toa heading" w:semiHidden="1" w:unhideWhenUsed="1"/>
+    <w:lsdException w:name="List" w:semiHidden="1" w:unhideWhenUsed="1"/>
+    <w:lsdException w:name="List Bullet" w:semiHidden="1" w:unhideWhenUsed="1"/>
+    <w:lsdException w:name="List Number" w:semiHidden="1" w:unhideWhenUsed="1"/>
+    <w:lsdException w:name="List 2" w:semiHidden="1" w:unhideWhenUsed="1"/>
+    <w:lsdException w:name="List 3" w:semiHidden="1" w:unhideWhenUsed="1"/>
+    <w:lsdException w:name="List 4" w:semiHidden="1" w:unhideWhenUsed="1"/>
+    <w:lsdException w:name="List 5" w:semiHidden="1" w:unhideWhenUsed="1"/>
+    <w:lsdException w:name="List Bullet 2" w:semiHidden="1" w:unhideWhenUsed="1"/>
+    <w:lsdException w:name="List Bullet 3" w:semiHidden="1" w:unhideWhenUsed="1"/>
+    <w:lsdException w:name="List Bullet 4" w:semiHidden="1" w:unhideWhenUsed="1"/>
+    <w:lsdException w:name="List Bullet 5" w:semiHidden="1" w:unhideWhenUsed="1"/>
+    <w:lsdException w:name="List Number 2" w:semiHidden="1" w:unhideWhenUsed="1"/>
+    <w:lsdException w:name="List Number 3" w:semiHidden="1" w:unhideWhenUsed="1"/>
+    <w:lsdException w:name="List Number 4" w:semiHidden="1" w:unhideWhenUsed="1"/>
+    <w:lsdException w:name="List Number 5" w:semiHidden="1" w:unhideWhenUsed="1"/>
+    <w:lsdException w:name="Title" w:uiPriority="10" w:qFormat="1"/>
+    <w:lsdException w:name="Closing" w:semiHidden="1" w:unhideWhenUsed="1"/>
+    <w:lsdException w:name="Signature" w:semiHidden="1" w:unhideWhenUsed="1"/>
+    <w:lsdException w:name="Default Paragraph Font" w:semiHidden="1" w:uiPriority="1" w:unhideWhenUsed="1"/>
+    <w:lsdException w:name="Body Text" w:semiHidden="1" w:unhideWhenUsed="1"/>
+    <w:lsdException w:name="Body Text Indent" w:semiHidden="1" w:unhideWhenUsed="1"/>
+    <w:lsdException w:name="List Continue" w:semiHidden="1" w:unhideWhenUsed="1"/>
+    <w:lsdException w:name="List Continue 2" w:semiHidden="1" w:unhideWhenUsed="1"/>
+    <w:lsdException w:name="List Continue 3" w:semiHidden="1" w:unhideWhenUsed="1"/>
+    <w:lsdException w:name="List Continue 4" w:semiHidden="1" w:unhideWhenUsed="1"/>
+    <w:lsdException w:name="List Continue 5" w:semiHidden="1" w:unhideWhenUsed="1"/>
+    <w:lsdException w:name="Message Header" w:semiHidden="1" w:unhideWhenUsed="1"/>
+    <w:lsdException w:name="Subtitle" w:uiPriority="11" w:qFormat="1"/>
+    <w:lsdException w:name="Salutation" w:semiHidden="1" w:unhideWhenUsed="1"/>
+    <w:lsdException w:name="Date" w:semiHidden="1" w:unhideWhenUsed="1"/>
+    <w:lsdException w:name="Body Text First Indent" w:semiHidden="1" w:unhideWhenUsed="1"/>
+    <w:lsdException w:name="Body Text First Indent 2" w:semiHidden="1" w:unhideWhenUsed="1"/>
+    <w:lsdException w:name="Note Heading" w:semiHidden="1" w:unhideWhenUsed="1"/>
+    <w:lsdException w:name="Body Text 2" w:semiHidden="1" w:unhideWhenUsed="1"/>
+    <w:lsdException w:name="Body Text 3" w:semiHidden="1" w:unhideWhenUsed="1"/>
+    <w:lsdException w:name="Body Text Indent 2" w:semiHidden="1" w:unhideWhenUsed="1"/>
+    <w:lsdException w:name="Body Text Indent 3" w:semiHidden="1" w:unhideWhenUsed="1"/>
+    <w:lsdException w:name="Block Text" w:semiHidden="1" w:unhideWhenUsed="1"/>
+    <w:lsdException w:name="Hyperlink" w:semiHidden="1" w:unhideWhenUsed="1"/>
+    <w:lsdException w:name="FollowedHyperlink" w:semiHidden="1" w:unhideWhenUsed="1"/>
+    <w:lsdException w:name="Strong" w:uiPriority="22" w:qFormat="1"/>
+    <w:lsdException w:name="Emphasis" w:uiPriority="20" w:qFormat="1"/>
+    <w:lsdException w:name="Document Map" w:semiHidden="1" w:unhideWhenUsed="1"/>
+    <w:lsdException w:name="Plain Text" w:semiHidden="1" w:unhideWhenUsed="1"/>
+    <w:lsdException w:name="E-mail Signature" w:semiHidden="1" w:unhideWhenUsed="1"/>
+    <w:lsdException w:name="HTML Top of Form" w:semiHidden="1" w:unhideWhenUsed="1"/>
+    <w:lsdException w:name="HTML Bottom of Form" w:semiHidden="1" w:unhideWhenUsed="1"/>
+    <w:lsdException w:name="Normal (Web)" w:semiHidden="1" w:unhideWhenUsed="1"/>
+    <w:lsdException w:name="HTML Acronym" w:semiHidden="1" w:unhideWhenUsed="1"/>
+    <w:lsdException w:name="HTML Address" w:semiHidden="1" w:unhideWhenUsed="1"/>
+    <w:lsdException w:name="HTML Cite" w:semiHidden="1" w:unhideWhenUsed="1"/>
+    <w:lsdException w:name="HTML Code" w:semiHidden="1" w:unhideWhenUsed="1"/>
+    <w:lsdException w:name="HTML Definition" w:semiHidden="1" w:unhideWhenUsed="1"/>
+    <w:lsdException w:name="HTML Keyboard" w:semiHidden="1" w:unhideWhenUsed="1"/>
+    <w:lsdException w:name="HTML Preformatted" w:semiHidden="1" w:unhideWhenUsed="1"/>
+    <w:lsdException w:name="HTML Sample" w:semiHidden="1" w:unhideWhenUsed="1"/>
+    <w:lsdException w:name="HTML Typewriter" w:semiHidden="1" w:unhideWhenUsed="1"/>
+    <w:lsdException w:name="HTML Variable" w:semiHidden="1" w:unhideWhenUsed="1"/>
+    <w:lsdException w:name="Normal Table" w:semiHidden="1" w:unhideWhenUsed="1"/>
+    <w:lsdException w:name="annotation subject" w:semiHidden="1" w:unhideWhenUsed="1"/>
+    <w:lsdException w:name="No List" w:semiHidden="1" w:unhideWhenUsed="1"/>
+    <w:lsdException w:name="Outline List 1" w:semiHidden="1" w:unhideWhenUsed="1"/>
+    <w:lsdException w:name="Outline List 2" w:semiHidden="1" w:unhideWhenUsed="1"/>
+    <w:lsdException w:name="Outline List 3" w:semiHidden="1" w:unhideWhenUsed="1"/>
+    <w:lsdException w:name="Table Simple 1" w:semiHidden="1" w:unhideWhenUsed="1"/>
+    <w:lsdException w:name="Table Simple 2" w:semiHidden="1" w:unhideWhenUsed="1"/>
+    <w:lsdException w:name="Table Simple 3" w:semiHidden="1" w:unhideWhenUsed="1"/>
+    <w:lsdException w:name="Table Classic 1" w:semiHidden="1" w:unhideWhenUsed="1"/>
+    <w:lsdException w:name="Table Classic 2" w:semiHidden="1" w:unhideWhenUsed="1"/>
+    <w:lsdException w:name="Table Classic 3" w:semiHidden="1" w:unhideWhenUsed="1"/>
+    <w:lsdException w:name="Table Classic 4" w:semiHidden="1" w:unhideWhenUsed="1"/>
+    <w:lsdException w:name="Table Colorful 1" w:semiHidden="1" w:unhideWhenUsed="1"/>
+    <w:lsdException w:name="Table Colorful 2" w:semiHidden="1" w:unhideWhenUsed="1"/>
+    <w:lsdException w:name="Table Colorful 3" w:semiHidden="1" w:unhideWhenUsed="1"/>
+    <w:lsdException w:name="Table Columns 1" w:semiHidden="1" w:unhideWhenUsed="1"/>
+    <w:lsdException w:name="Table Columns 2" w:semiHidden="1" w:unhideWhenUsed="1"/>
+    <w:lsdException w:name="Table Columns 3" w:semiHidden="1" w:unhideWhenUsed="1"/>
+    <w:lsdException w:name="Table Columns 4" w:semiHidden="1" w:unhideWhenUsed="1"/>
+    <w:lsdException w:name="Table Columns 5" w:semiHidden="1" w:unhideWhenUsed="1"/>
+    <w:lsdException w:name="Table Grid 1" w:semiHidden="1" w:unhideWhenUsed="1"/>
+    <w:lsdException w:name="Table Grid 2" w:semiHidden="1" w:unhideWhenUsed="1"/>
+    <w:lsdException w:name="Table Grid 3" w:semiHidden="1" w:unhideWhenUsed="1"/>
+    <w:lsdException w:name="Table Grid 4" w:semiHidden="1" w:unhideWhenUsed="1"/>
+    <w:lsdException w:name="Table Grid 5" w:semiHidden="1" w:unhideWhenUsed="1"/>
+    <w:lsdException w:name="Table Grid 6" w:semiHidden="1" w:unhideWhenUsed="1"/>
+    <w:lsdException w:name="Table Grid 7" w:semiHidden="1" w:unhideWhenUsed="1"/>
+    <w:lsdException w:name="Table Grid 8" w:semiHidden="1" w:unhideWhenUsed="1"/>
+    <w:lsdException w:name="Table List 1" w:semiHidden="1" w:unhideWhenUsed="1"/>
+    <w:lsdException w:name="Table List 2" w:semiHidden="1" w:unhideWhenUsed="1"/>
+    <w:lsdException w:name="Table List 3" w:semiHidden="1" w:unhideWhenUsed="1"/>
+    <w:lsdException w:name="Table List 4" w:semiHidden="1" w:unhideWhenUsed="1"/>
+    <w:lsdException w:name="Table List 5" w:semiHidden="1" w:unhideWhenUsed="1"/>
+    <w:lsdException w:name="Table List 6" w:semiHidden="1" w:unhideWhenUsed="1"/>
+    <w:lsdException w:name="Table List 7" w:semiHidden="1" w:unhideWhenUsed="1"/>
+    <w:lsdException w:name="Table List 8" w:semiHidden="1" w:unhideWhenUsed="1"/>
+    <w:lsdException w:name="Table 3D effects 1" w:semiHidden="1" w:unhideWhenUsed="1"/>
+    <w:lsdException w:name="Table 3D effects 2" w:semiHidden="1" w:unhideWhenUsed="1"/>
+    <w:lsdException w:name="Table 3D effects 3" w:semiHidden="1" w:unhideWhenUsed="1"/>
+    <w:lsdException w:name="Table Contemporary" w:semiHidden="1" w:unhideWhenUsed="1"/>
+    <w:lsdException w:name="Table Elegant" w:semiHidden="1" w:unhideWhenUsed="1"/>
+    <w:lsdException w:name="Table Professional" w:semiHidden="1" w:unhideWhenUsed="1"/>
+    <w:lsdException w:name="Table Subtle 1" w:semiHidden="1" w:unhideWhenUsed="1"/>
+    <w:lsdException w:name="Table Subtle 2" w:semiHidden="1" w:unhideWhenUsed="1"/>
+    <w:lsdException w:name="Table Web 1" w:semiHidden="1" w:unhideWhenUsed="1"/>
+    <w:lsdException w:name="Table Web 2" w:semiHidden="1" w:unhideWhenUsed="1"/>
+    <w:lsdException w:name="Table Web 3" w:semiHidden="1" w:unhideWhenUsed="1"/>
+    <w:lsdException w:name="Balloon Text" w:semiHidden="1" w:unhideWhenUsed="1"/>
+    <w:lsdException w:name="Table Grid" w:uiPriority="39"/>
+    <w:lsdException w:name="Table Theme" w:semiHidden="1" w:unhideWhenUsed="1"/>
+    <w:lsdException w:name="Placeholder Text" w:semiHidden="1"/>
+    <w:lsdException w:name="No Spacing" w:uiPriority="1" w:qFormat="1"/>
+    <w:lsdException w:name="Light Shading" w:uiPriority="60"/>
+    <w:lsdException w:name="Light List" w:uiPriority="61"/>
+    <w:lsdException w:name="Light Grid" w:uiPriority="62"/>
+    <w:lsdException w:name="Medium Shading 1" w:uiPriority="63"/>
+    <w:lsdException w:name="Medium Shading 2" w:uiPriority="64"/>
+    <w:lsdException w:name="Medium List 1" w:uiPriority="65"/>
+    <w:lsdException w:name="Medium List 2" w:uiPriority="66"/>
+    <w:lsdException w:name="Medium Grid 1" w:uiPriority="67"/>
+    <w:lsdException w:name="Medium Grid 2" w:uiPriority="68"/>
+    <w:lsdException w:name="Medium Grid 3" w:uiPriority="69"/>
+    <w:lsdException w:name="Dark List" w:uiPriority="70"/>
+    <w:lsdException w:name="Colorful Shading" w:uiPriority="71"/>
+    <w:lsdException w:name="Colorful List" w:uiPriority="72"/>
+    <w:lsdException w:name="Colorful Grid" w:uiPriority="73"/>
+    <w:lsdException w:name="Light Shading Accent 1" w:uiPriority="60"/>
+    <w:lsdException w:name="Light List Accent 1" w:uiPriority="61"/>
+    <w:lsdException w:name="Light Grid Accent 1" w:uiPriority="62"/>
+    <w:lsdException w:name="Medium Shading 1 Accent 1" w:uiPriority="63"/>
+    <w:lsdException w:name="Medium Shading 2 Accent 1" w:uiPriority="64"/>
+    <w:lsdException w:name="Medium List 1 Accent 1" w:uiPriority="65"/>
+    <w:lsdException w:name="Revision" w:semiHidden="1"/>
+    <w:lsdException w:name="List Paragraph" w:uiPriority="34" w:qFormat="1"/>
+    <w:lsdException w:name="Quote" w:uiPriority="29" w:qFormat="1"/>
+    <w:lsdException w:name="Intense Quote" w:uiPriority="30" w:qFormat="1"/>
+    <w:lsdException w:name="Medium List 2 Accent 1" w:uiPriority="66"/>
+    <w:lsdException w:name="Medium Grid 1 Accent 1" w:uiPriority="67"/>
+    <w:lsdException w:name="Medium Grid 2 Accent 1" w:uiPriority="68"/>
+    <w:lsdException w:name="Medium Grid 3 Accent 1" w:uiPriority="69"/>
+    <w:lsdException w:name="Dark List Accent 1" w:uiPriority="70"/>
+    <w:lsdException w:name="Colorful Shading Accent 1" w:uiPriority="71"/>
+    <w:lsdException w:name="Colorful List Accent 1" w:uiPriority="72"/>
+    <w:lsdException w:name="Colorful Grid Accent 1" w:uiPriority="73"/>
+    <w:lsdException w:name="Light Shading Accent 2" w:uiPriority="60"/>
+    <w:lsdException w:name="Light List Accent 2" w:uiPriority="61"/>
+    <w:lsdException w:name="Light Grid Accent 2" w:uiPriority="62"/>
+    <w:lsdException w:name="Medium Shading 1 Accent 2" w:uiPriority="63"/>
+    <w:lsdException w:name="Medium Shading 2 Accent 2" w:uiPriority="64"/>
+    <w:lsdException w:name="Medium List 1 Accent 2" w:uiPriority="65"/>
+    <w:lsdException w:name="Medium List 2 Accent 2" w:uiPriority="66"/>
+    <w:lsdException w:name="Medium Grid 1 Accent 2" w:uiPriority="67"/>
+    <w:lsdException w:name="Medium Grid 2 Accent 2" w:uiPriority="68"/>
+    <w:lsdException w:name="Medium Grid 3 Accent 2" w:uiPriority="69"/>
+    <w:lsdException w:name="Dark List Accent 2" w:uiPriority="70"/>
+    <w:lsdException w:name="Colorful Shading Accent 2" w:uiPriority="71"/>
+    <w:lsdException w:name="Colorful List Accent 2" w:uiPriority="72"/>
+    <w:lsdException w:name="Colorful Grid Accent 2" w:uiPriority="73"/>
+    <w:lsdException w:name="Light Shading Accent 3" w:uiPriority="60"/>
+    <w:lsdException w:name="Light List Accent 3" w:uiPriority="61"/>
+    <w:lsdException w:name="Light Grid Accent 3" w:uiPriority="62"/>
+    <w:lsdException w:name="Medium Shading 1 Accent 3" w:uiPriority="63"/>
+    <w:lsdException w:name="Medium Shading 2 Accent 3" w:uiPriority="64"/>
+    <w:lsdException w:name="Medium List 1 Accent 3" w:uiPriority="65"/>
+    <w:lsdException w:name="Medium List 2 Accent 3" w:uiPriority="66"/>
+    <w:lsdException w:name="Medium Grid 1 Accent 3" w:uiPriority="67"/>
+    <w:lsdException w:name="Medium Grid 2 Accent 3" w:uiPriority="68"/>
+    <w:lsdException w:name="Medium Grid 3 Accent 3" w:uiPriority="69"/>
+    <w:lsdException w:name="Dark List Accent 3" w:uiPriority="70"/>
+    <w:lsdException w:name="Colorful Shading Accent 3" w:uiPriority="71"/>
+    <w:lsdException w:name="Colorful List Accent 3" w:uiPriority="72"/>
+    <w:lsdException w:name="Colorful Grid Accent 3" w:uiPriority="73"/>
+    <w:lsdException w:name="Light Shading Accent 4" w:uiPriority="60"/>
+    <w:lsdException w:name="Light List Accent 4" w:uiPriority="61"/>
+    <w:lsdException w:name="Light Grid Accent 4" w:uiPriority="62"/>
+    <w:lsdException w:name="Medium Shading 1 Accent 4" w:uiPriority="63"/>
+    <w:lsdException w:name="Medium Shading 2 Accent 4" w:uiPriority="64"/>
+    <w:lsdException w:name="Medium List 1 Accent 4" w:uiPriority="65"/>
+    <w:lsdException w:name="Medium List 2 Accent 4" w:uiPriority="66"/>
+    <w:lsdException w:name="Medium Grid 1 Accent 4" w:uiPriority="67"/>
+    <w:lsdException w:name="Medium Grid 2 Accent 4" w:uiPriority="68"/>
+    <w:lsdException w:name="Medium Grid 3 Accent 4" w:uiPriority="69"/>
+    <w:lsdException w:name="Dark List Accent 4" w:uiPriority="70"/>
+    <w:lsdException w:name="Colorful Shading Accent 4" w:uiPriority="71"/>
+    <w:lsdException w:name="Colorful List Accent 4" w:uiPriority="72"/>
+    <w:lsdException w:name="Colorful Grid Accent 4" w:uiPriority="73"/>
+    <w:lsdException w:name="Light Shading Accent 5" w:uiPriority="60"/>
+    <w:lsdException w:name="Light List Accent 5" w:uiPriority="61"/>
+    <w:lsdException w:name="Light Grid Accent 5" w:uiPriority="62"/>
+    <w:lsdException w:name="Medium Shading 1 Accent 5" w:uiPriority="63"/>
+    <w:lsdException w:name="Medium Shading 2 Accent 5" w:uiPriority="64"/>
+    <w:lsdException w:name="Medium List 1 Accent 5" w:uiPriority="65"/>
+    <w:lsdException w:name="Medium List 2 Accent 5" w:uiPriority="66"/>
+    <w:lsdException w:name="Medium Grid 1 Accent 5" w:uiPriority="67"/>
+    <w:lsdException w:name="Medium Grid 2 Accent 5" w:uiPriority="68"/>
+    <w:lsdException w:name="Medium Grid 3 Accent 5" w:uiPriority="69"/>
+    <w:lsdException w:name="Dark List Accent 5" w:uiPriority="70"/>
+    <w:lsdException w:name="Colorful Shading Accent 5" w:uiPriority="71"/>
+    <w:lsdException w:name="Colorful List Accent 5" w:uiPriority="72"/>
+    <w:lsdException w:name="Colorful Grid Accent 5" w:uiPriority="73"/>
+    <w:lsdException w:name="Light Shading Accent 6" w:uiPriority="60"/>
+    <w:lsdException w:name="Light List Accent 6" w:uiPriority="61"/>
+    <w:lsdException w:name="Light Grid Accent 6" w:uiPriority="62"/>
+    <w:lsdException w:name="Medium Shading 1 Accent 6" w:uiPriority="63"/>
+    <w:lsdException w:name="Medium Shading 2 Accent 6" w:uiPriority="64"/>
+    <w:lsdException w:name="Medium List 1 Accent 6" w:uiPriority="65"/>
+    <w:lsdException w:name="Medium List 2 Accent 6" w:uiPriority="66"/>
+    <w:lsdException w:name="Medium Grid 1 Accent 6" w:uiPriority="67"/>
+    <w:lsdException w:name="Medium Grid 2 Accent 6" w:uiPriority="68"/>
+    <w:lsdException w:name="Medium Grid 3 Accent 6" w:uiPriority="69"/>
+    <w:lsdException w:name="Dark List Accent 6" w:uiPriority="70"/>
+    <w:lsdException w:name="Colorful Shading Accent 6" w:uiPriority="71"/>
+    <w:lsdException w:name="Colorful List Accent 6" w:uiPriority="72"/>
+    <w:lsdException w:name="Colorful Grid Accent 6" w:uiPriority="73"/>
+    <w:lsdException w:name="Subtle Emphasis" w:uiPriority="19" w:qFormat="1"/>
+    <w:lsdException w:name="Intense Emphasis" w:uiPriority="21" w:qFormat="1"/>
+    <w:lsdException w:name="Subtle Reference" w:uiPriority="31" w:qFormat="1"/>
+    <w:lsdException w:name="Intense Reference" w:uiPriority="32" w:qFormat="1"/>
+    <w:lsdException w:name="Book Title" w:uiPriority="33" w:qFormat="1"/>
+    <w:lsdException w:name="Bibliography" w:semiHidden="1" w:uiPriority="37" w:unhideWhenUsed="1"/>
+    <w:lsdException w:name="TOC Heading" w:semiHidden="1" w:uiPriority="39" w:unhideWhenUsed="1" w:qFormat="1"/>
+    <w:lsdException w:name="Plain Table 1" w:uiPriority="41"/>
+    <w:lsdException w:name="Plain Table 2" w:uiPriority="42"/>
+    <w:lsdException w:name="Plain Table 3" w:uiPriority="43"/>
+    <w:lsdException w:name="Plain Table 4" w:uiPriority="44"/>
+    <w:lsdException w:name="Plain Table 5" w:uiPriority="45"/>
+    <w:lsdException w:name="Grid Table Light" w:uiPriority="40"/>
+    <w:lsdException w:name="Grid Table 1 Light" w:uiPriority="46"/>
+    <w:lsdException w:name="Grid Table 2" w:uiPriority="47"/>
+    <w:lsdException w:name="Grid Table 3" w:uiPriority="48"/>
+    <w:lsdException w:name="Grid Table 4" w:uiPriority="49"/>
+    <w:lsdException w:name="Grid Table 5 Dark" w:uiPriority="50"/>
+    <w:lsdException w:name="Grid Table 6 Colorful" w:uiPriority="51"/>
+    <w:lsdException w:name="Grid Table 7 Colorful" w:uiPriority="52"/>
+    <w:lsdException w:name="Grid Table 1 Light Accent 1" w:uiPriority="46"/>
+    <w:lsdException w:name="Grid Table 2 Accent 1" w:uiPriority="47"/>
+    <w:lsdException w:name="Grid Table 3 Accent 1" w:uiPriority="48"/>
+    <w:lsdException w:name="Grid Table 4 Accent 1" w:uiPriority="49"/>
+    <w:lsdException w:name="Grid Table 5 Dark Accent 1" w:uiPriority="50"/>
+    <w:lsdException w:name="Grid Table 6 Colorful Accent 1" w:uiPriority="51"/>
+    <w:lsdException w:name="Grid Table 7 Colorful Accent 1" w:uiPriority="52"/>
+    <w:lsdException w:name="Grid Table 1 Light Accent 2" w:uiPriority="46"/>
+    <w:lsdException w:name="Grid Table 2 Accent 2" w:uiPriority="47"/>
+    <w:lsdException w:name="Grid Table 3 Accent 2" w:uiPriority="48"/>
+    <w:lsdException w:name="Grid Table 4 Accent 2" w:uiPriority="49"/>
+    <w:lsdException w:name="Grid Table 5 Dark Accent 2" w:uiPriority="50"/>
+    <w:lsdException w:name="Grid Table 6 Colorful Accent 2" w:uiPriority="51"/>
+    <w:lsdException w:name="Grid Table 7 Colorful Accent 2" w:uiPriority="52"/>
+    <w:lsdException w:name="Grid Table 1 Light Accent 3" w:uiPriority="46"/>
+    <w:lsdException w:name="Grid Table 2 Accent 3" w:uiPriority="47"/>
+    <w:lsdException w:name="Grid Table 3 Accent 3" w:uiPriority="48"/>
+    <w:lsdException w:name="Grid Table 4 Accent 3" w:uiPriority="49"/>
+    <w:lsdException w:name="Grid Table 5 Dark Accent 3" w:uiPriority="50"/>
+    <w:lsdException w:name="Grid Table 6 Colorful Accent 3" w:uiPriority="51"/>
+    <w:lsdException w:name="Grid Table 7 Colorful Accent 3" w:uiPriority="52"/>
+    <w:lsdException w:name="Grid Table 1 Light Accent 4" w:uiPriority="46"/>
+    <w:lsdException w:name="Grid Table 2 Accent 4" w:uiPriority="47"/>
+    <w:lsdException w:name="Grid Table 3 Accent 4" w:uiPriority="48"/>
+    <w:lsdException w:name="Grid Table 4 Accent 4" w:uiPriority="49"/>
+    <w:lsdException w:name="Grid Table 5 Dark Accent 4" w:uiPriority="50"/>
+    <w:lsdException w:name="Grid Table 6 Colorful Accent 4" w:uiPriority="51"/>
+    <w:lsdException w:name="Grid Table 7 Colorful Accent 4" w:uiPriority="52"/>
+    <w:lsdException w:name="Grid Table 1 Light Accent 5" w:uiPriority="46"/>
+    <w:lsdException w:name="Grid Table 2 Accent 5" w:uiPriority="47"/>
+    <w:lsdException w:name="Grid Table 3 Accent 5" w:uiPriority="48"/>
+    <w:lsdException w:name="Grid Table 4 Accent 5" w:uiPriority="49"/>
+    <w:lsdException w:name="Grid Table 5 Dark Accent 5" w:uiPriority="50"/>
+    <w:lsdException w:name="Grid Table 6 Colorful Accent 5" w:uiPriority="51"/>
+    <w:lsdException w:name="Grid Table 7 Colorful Accent 5" w:uiPriority="52"/>
+    <w:lsdException w:name="Grid Table 1 Light Accent 6" w:uiPriority="46"/>
+    <w:lsdException w:name="Grid Table 2 Accent 6" w:uiPriority="47"/>
+    <w:lsdException w:name="Grid Table 3 Accent 6" w:uiPriority="48"/>
+    <w:lsdException w:name="Grid Table 4 Accent 6" w:uiPriority="49"/>
+    <w:lsdException w:name="Grid Table 5 Dark Accent 6" w:uiPriority="50"/>
+    <w:lsdException w:name="Grid Table 6 Colorful Accent 6" w:uiPriority="51"/>
+    <w:lsdException w:name="Grid Table 7 Colorful Accent 6" w:uiPriority="52"/>
+    <w:lsdException w:name="List Table 1 Light" w:uiPriority="46"/>
+    <w:lsdException w:name="List Table 2" w:uiPriority="47"/>
+    <w:lsdException w:name="List Table 3" w:uiPriority="48"/>
+    <w:lsdException w:name="List Table 4" w:uiPriority="49"/>
+    <w:lsdException w:name="List Table 5 Dark" w:uiPriority="50"/>
+    <w:lsdException w:name="List Table 6 Colorful" w:uiPriority="51"/>
+    <w:lsdException w:name="List Table 7 Colorful" w:uiPriority="52"/>
+    <w:lsdException w:name="List Table 1 Light Accent 1" w:uiPriority="46"/>
+    <w:lsdException w:name="List Table 2 Accent 1" w:uiPriority="47"/>
+    <w:lsdException w:name="List Table 3 Accent 1" w:uiPriority="48"/>
+    <w:lsdException w:name="List Table 4 Accent 1" w:uiPriority="49"/>
+    <w:lsdException w:name="List Table 5 Dark Accent 1" w:uiPriority="50"/>
+    <w:lsdException w:name="List Table 6 Colorful Accent 1" w:uiPriority="51"/>
+    <w:lsdException w:name="List Table 7 Colorful Accent 1" w:uiPriority="52"/>
+    <w:lsdException w:name="List Table 1 Light Accent 2" w:uiPriority="46"/>
+    <w:lsdException w:name="List Table 2 Accent 2" w:uiPriority="47"/>
+    <w:lsdException w:name="List Table 3 Accent 2" w:uiPriority="48"/>
+    <w:lsdException w:name="List Table 4 Accent 2" w:uiPriority="49"/>
+    <w:lsdException w:name="List Table 5 Dark Accent 2" w:uiPriority="50"/>
+    <w:lsdException w:name="List Table 6 Colorful Accent 2" w:uiPriority="51"/>
+    <w:lsdException w:name="List Table 7 Colorful Accent 2" w:uiPriority="52"/>
+    <w:lsdException w:name="List Table 1 Light Accent 3" w:uiPriority="46"/>
+    <w:lsdException w:name="List Table 2 Accent 3" w:uiPriority="47"/>
+    <w:lsdException w:name="List Table 3 Accent 3" w:uiPriority="48"/>
+    <w:lsdException w:name="List Table 4 Accent 3" w:uiPriority="49"/>
+    <w:lsdException w:name="List Table 5 Dark Accent 3" w:uiPriority="50"/>
+    <w:lsdException w:name="List Table 6 Colorful Accent 3" w:uiPriority="51"/>
+    <w:lsdException w:name="List Table 7 Colorful Accent 3" w:uiPriority="52"/>
+    <w:lsdException w:name="List Table 1 Light Accent 4" w:uiPriority="46"/>
+    <w:lsdException w:name="List Table 2 Accent 4" w:uiPriority="47"/>
+    <w:lsdException w:name="List Table 3 Accent 4" w:uiPriority="48"/>
+    <w:lsdException w:name="List Table 4 Accent 4" w:uiPriority="49"/>
+    <w:lsdException w:name="List Table 5 Dark Accent 4" w:uiPriority="50"/>
+    <w:lsdException w:name="List Table 6 Colorful Accent 4" w:uiPriority="51"/>
+    <w:lsdException w:name="List Table 7 Colorful Accent 4" w:uiPriority="52"/>
+    <w:lsdException w:name="List Table 1 Light Accent 5" w:uiPriority="46"/>
+    <w:lsdException w:name="List Table 2 Accent 5" w:uiPriority="47"/>
+    <w:lsdException w:name="List Table 3 Accent 5" w:uiPriority="48"/>
+    <w:lsdException w:name="List Table 4 Accent 5" w:uiPriority="49"/>
+    <w:lsdException w:name="List Table 5 Dark Accent 5" w:uiPriority="50"/>
+    <w:lsdException w:name="List Table 6 Colorful Accent 5" w:uiPriority="51"/>
+    <w:lsdException w:name="List Table 7 Colorful Accent 5" w:uiPriority="52"/>
+    <w:lsdException w:name="List Table 1 Light Accent 6" w:uiPriority="46"/>
+    <w:lsdException w:name="List Table 2 Accent 6" w:uiPriority="47"/>
+    <w:lsdException w:name="List Table 3 Accent 6" w:uiPriority="48"/>
+    <w:lsdException w:name="List Table 4 Accent 6" w:uiPriority="49"/>
+    <w:lsdException w:name="List Table 5 Dark Accent 6" w:uiPriority="50"/>
+    <w:lsdException w:name="List Table 6 Colorful Accent 6" w:uiPriority="51"/>
+    <w:lsdException w:name="List Table 7 Colorful Accent 6" w:uiPriority="52"/>
   </w:latentStyles>
   <w:style w:type="paragraph" w:default="1" w:styleId="Normal">
     <w:name w:val="Normal"/>
@@ -2021,7 +2784,6 @@
     <w:uiPriority w:val="99"/>
     <w:semiHidden/>
     <w:unhideWhenUsed/>
-    <w:qFormat/>
     <w:tblPr>
       <w:tblInd w:w="0" w:type="dxa"/>
       <w:tblCellMar>
@@ -2424,7 +3186,7 @@
   <a:extraClrSchemeLst/>
   <a:extLst>
     <a:ext uri="{05A4C25C-085E-4340-85A3-A5531E510DB2}">
-      <thm15:themeFamily xmlns:thm15="http://schemas.microsoft.com/office/thememl/2012/main" xmlns="" name="Office Theme" id="{62F939B6-93AF-4DB8-9C6B-D6C7DFDC589F}" vid="{4A3C46E8-61CC-4603-A589-7422A47A8E4A}"/>
+      <thm15:themeFamily xmlns:thm15="http://schemas.microsoft.com/office/thememl/2012/main" name="Office Theme" id="{62F939B6-93AF-4DB8-9C6B-D6C7DFDC589F}" vid="{4A3C46E8-61CC-4603-A589-7422A47A8E4A}"/>
     </a:ext>
   </a:extLst>
 </a:theme>

</xml_diff>